<commit_message>
changes in ansible file
</commit_message>
<xml_diff>
--- a/Ansible.docx
+++ b/Ansible.docx
@@ -1059,6 +1059,69 @@
         </w:rPr>
         <w:t xml:space="preserve"> </w:t>
       </w:r>
+      <w:r>
+        <w:rPr>
+          <w:rFonts w:ascii="Times New Roman" w:eastAsia="Times New Roman" w:hAnsi="Times New Roman" w:cs="Times New Roman"/>
+          <w:color w:val="000000"/>
+          <w:sz w:val="36"/>
+          <w:szCs w:val="36"/>
+          <w:lang w:eastAsia="en-IN"/>
+        </w:rPr>
+        <w:t xml:space="preserve">Creation of these replica data </w:t>
+      </w:r>
+      <w:proofErr w:type="spellStart"/>
+      <w:r>
+        <w:rPr>
+          <w:rFonts w:ascii="Times New Roman" w:eastAsia="Times New Roman" w:hAnsi="Times New Roman" w:cs="Times New Roman"/>
+          <w:color w:val="000000"/>
+          <w:sz w:val="36"/>
+          <w:szCs w:val="36"/>
+          <w:lang w:eastAsia="en-IN"/>
+        </w:rPr>
+        <w:t>centers</w:t>
+      </w:r>
+      <w:proofErr w:type="spellEnd"/>
+    </w:p>
+    <w:p>
+      <w:pPr>
+        <w:shd w:val="clear" w:color="auto" w:fill="FFFFFF"/>
+        <w:tabs>
+          <w:tab w:val="left" w:pos="916"/>
+          <w:tab w:val="left" w:pos="1832"/>
+          <w:tab w:val="left" w:pos="2748"/>
+          <w:tab w:val="left" w:pos="3664"/>
+          <w:tab w:val="left" w:pos="4580"/>
+          <w:tab w:val="left" w:pos="5496"/>
+          <w:tab w:val="left" w:pos="6412"/>
+          <w:tab w:val="left" w:pos="7328"/>
+          <w:tab w:val="left" w:pos="8244"/>
+          <w:tab w:val="left" w:pos="9160"/>
+          <w:tab w:val="left" w:pos="10076"/>
+          <w:tab w:val="left" w:pos="10992"/>
+          <w:tab w:val="left" w:pos="11908"/>
+          <w:tab w:val="left" w:pos="12824"/>
+          <w:tab w:val="left" w:pos="13740"/>
+          <w:tab w:val="left" w:pos="14656"/>
+        </w:tabs>
+        <w:spacing w:after="0" w:line="240" w:lineRule="auto"/>
+        <w:rPr>
+          <w:rFonts w:ascii="Times New Roman" w:eastAsia="Times New Roman" w:hAnsi="Times New Roman" w:cs="Times New Roman"/>
+          <w:color w:val="000000"/>
+          <w:sz w:val="36"/>
+          <w:szCs w:val="36"/>
+          <w:lang w:eastAsia="en-IN"/>
+        </w:rPr>
+      </w:pPr>
+      <w:r>
+        <w:rPr>
+          <w:rFonts w:ascii="Times New Roman" w:eastAsia="Times New Roman" w:hAnsi="Times New Roman" w:cs="Times New Roman"/>
+          <w:color w:val="000000"/>
+          <w:sz w:val="36"/>
+          <w:szCs w:val="36"/>
+          <w:lang w:eastAsia="en-IN"/>
+        </w:rPr>
+        <w:t xml:space="preserve">can be done very </w:t>
+      </w:r>
       <w:proofErr w:type="gramStart"/>
       <w:r>
         <w:rPr>
@@ -1068,18 +1131,121 @@
           <w:szCs w:val="36"/>
           <w:lang w:eastAsia="en-IN"/>
         </w:rPr>
-        <w:t>Creation</w:t>
+        <w:t>easily</w:t>
       </w:r>
       <w:proofErr w:type="gramEnd"/>
-      <w:r>
-        <w:rPr>
-          <w:rFonts w:ascii="Times New Roman" w:eastAsia="Times New Roman" w:hAnsi="Times New Roman" w:cs="Times New Roman"/>
-          <w:color w:val="000000"/>
-          <w:sz w:val="36"/>
-          <w:szCs w:val="36"/>
-          <w:lang w:eastAsia="en-IN"/>
-        </w:rPr>
-        <w:t xml:space="preserve"> of these replica data </w:t>
+    </w:p>
+    <w:p>
+      <w:pPr>
+        <w:shd w:val="clear" w:color="auto" w:fill="FFFFFF"/>
+        <w:tabs>
+          <w:tab w:val="left" w:pos="916"/>
+          <w:tab w:val="left" w:pos="1832"/>
+          <w:tab w:val="left" w:pos="2748"/>
+          <w:tab w:val="left" w:pos="3664"/>
+          <w:tab w:val="left" w:pos="4580"/>
+          <w:tab w:val="left" w:pos="5496"/>
+          <w:tab w:val="left" w:pos="6412"/>
+          <w:tab w:val="left" w:pos="7328"/>
+          <w:tab w:val="left" w:pos="8244"/>
+          <w:tab w:val="left" w:pos="9160"/>
+          <w:tab w:val="left" w:pos="10076"/>
+          <w:tab w:val="left" w:pos="10992"/>
+          <w:tab w:val="left" w:pos="11908"/>
+          <w:tab w:val="left" w:pos="12824"/>
+          <w:tab w:val="left" w:pos="13740"/>
+          <w:tab w:val="left" w:pos="14656"/>
+        </w:tabs>
+        <w:spacing w:after="0" w:line="240" w:lineRule="auto"/>
+        <w:rPr>
+          <w:rFonts w:ascii="Times New Roman" w:eastAsia="Times New Roman" w:hAnsi="Times New Roman" w:cs="Times New Roman"/>
+          <w:color w:val="000000"/>
+          <w:sz w:val="36"/>
+          <w:szCs w:val="36"/>
+          <w:lang w:eastAsia="en-IN"/>
+        </w:rPr>
+      </w:pPr>
+    </w:p>
+    <w:p>
+      <w:pPr>
+        <w:shd w:val="clear" w:color="auto" w:fill="FFFFFF"/>
+        <w:tabs>
+          <w:tab w:val="left" w:pos="916"/>
+          <w:tab w:val="left" w:pos="1832"/>
+          <w:tab w:val="left" w:pos="2748"/>
+          <w:tab w:val="left" w:pos="3664"/>
+          <w:tab w:val="left" w:pos="4580"/>
+          <w:tab w:val="left" w:pos="5496"/>
+          <w:tab w:val="left" w:pos="6412"/>
+          <w:tab w:val="left" w:pos="7328"/>
+          <w:tab w:val="left" w:pos="8244"/>
+          <w:tab w:val="left" w:pos="9160"/>
+          <w:tab w:val="left" w:pos="10076"/>
+          <w:tab w:val="left" w:pos="10992"/>
+          <w:tab w:val="left" w:pos="11908"/>
+          <w:tab w:val="left" w:pos="12824"/>
+          <w:tab w:val="left" w:pos="13740"/>
+          <w:tab w:val="left" w:pos="14656"/>
+        </w:tabs>
+        <w:spacing w:after="0" w:line="240" w:lineRule="auto"/>
+        <w:rPr>
+          <w:rFonts w:ascii="Times New Roman" w:eastAsia="Times New Roman" w:hAnsi="Times New Roman" w:cs="Times New Roman"/>
+          <w:color w:val="000000"/>
+          <w:sz w:val="36"/>
+          <w:szCs w:val="36"/>
+          <w:lang w:eastAsia="en-IN"/>
+        </w:rPr>
+      </w:pPr>
+      <w:r>
+        <w:rPr>
+          <w:rFonts w:ascii="Times New Roman" w:eastAsia="Times New Roman" w:hAnsi="Times New Roman" w:cs="Times New Roman"/>
+          <w:color w:val="000000"/>
+          <w:sz w:val="36"/>
+          <w:szCs w:val="36"/>
+          <w:lang w:eastAsia="en-IN"/>
+        </w:rPr>
+        <w:t>4 Handling snowflake servers</w:t>
+      </w:r>
+    </w:p>
+    <w:p>
+      <w:pPr>
+        <w:shd w:val="clear" w:color="auto" w:fill="FFFFFF"/>
+        <w:tabs>
+          <w:tab w:val="left" w:pos="916"/>
+          <w:tab w:val="left" w:pos="1832"/>
+          <w:tab w:val="left" w:pos="2748"/>
+          <w:tab w:val="left" w:pos="3664"/>
+          <w:tab w:val="left" w:pos="4580"/>
+          <w:tab w:val="left" w:pos="5496"/>
+          <w:tab w:val="left" w:pos="6412"/>
+          <w:tab w:val="left" w:pos="7328"/>
+          <w:tab w:val="left" w:pos="8244"/>
+          <w:tab w:val="left" w:pos="9160"/>
+          <w:tab w:val="left" w:pos="10076"/>
+          <w:tab w:val="left" w:pos="10992"/>
+          <w:tab w:val="left" w:pos="11908"/>
+          <w:tab w:val="left" w:pos="12824"/>
+          <w:tab w:val="left" w:pos="13740"/>
+          <w:tab w:val="left" w:pos="14656"/>
+        </w:tabs>
+        <w:spacing w:after="0" w:line="240" w:lineRule="auto"/>
+        <w:rPr>
+          <w:rFonts w:ascii="Times New Roman" w:eastAsia="Times New Roman" w:hAnsi="Times New Roman" w:cs="Times New Roman"/>
+          <w:color w:val="000000"/>
+          <w:sz w:val="36"/>
+          <w:szCs w:val="36"/>
+          <w:lang w:eastAsia="en-IN"/>
+        </w:rPr>
+      </w:pPr>
+      <w:r>
+        <w:rPr>
+          <w:rFonts w:ascii="Times New Roman" w:eastAsia="Times New Roman" w:hAnsi="Times New Roman" w:cs="Times New Roman"/>
+          <w:color w:val="000000"/>
+          <w:sz w:val="36"/>
+          <w:szCs w:val="36"/>
+          <w:lang w:eastAsia="en-IN"/>
+        </w:rPr>
+        <w:t xml:space="preserve">  After a point of time all servers present in a data </w:t>
       </w:r>
       <w:proofErr w:type="spellStart"/>
       <w:r>
@@ -1090,49 +1256,142 @@
           <w:szCs w:val="36"/>
           <w:lang w:eastAsia="en-IN"/>
         </w:rPr>
-        <w:t>centers</w:t>
+        <w:t>center</w:t>
       </w:r>
       <w:proofErr w:type="spellEnd"/>
-    </w:p>
-    <w:p>
-      <w:pPr>
-        <w:shd w:val="clear" w:color="auto" w:fill="FFFFFF"/>
-        <w:tabs>
-          <w:tab w:val="left" w:pos="916"/>
-          <w:tab w:val="left" w:pos="1832"/>
-          <w:tab w:val="left" w:pos="2748"/>
-          <w:tab w:val="left" w:pos="3664"/>
-          <w:tab w:val="left" w:pos="4580"/>
-          <w:tab w:val="left" w:pos="5496"/>
-          <w:tab w:val="left" w:pos="6412"/>
-          <w:tab w:val="left" w:pos="7328"/>
-          <w:tab w:val="left" w:pos="8244"/>
-          <w:tab w:val="left" w:pos="9160"/>
-          <w:tab w:val="left" w:pos="10076"/>
-          <w:tab w:val="left" w:pos="10992"/>
-          <w:tab w:val="left" w:pos="11908"/>
-          <w:tab w:val="left" w:pos="12824"/>
-          <w:tab w:val="left" w:pos="13740"/>
-          <w:tab w:val="left" w:pos="14656"/>
-        </w:tabs>
-        <w:spacing w:after="0" w:line="240" w:lineRule="auto"/>
-        <w:rPr>
-          <w:rFonts w:ascii="Times New Roman" w:eastAsia="Times New Roman" w:hAnsi="Times New Roman" w:cs="Times New Roman"/>
-          <w:color w:val="000000"/>
-          <w:sz w:val="36"/>
-          <w:szCs w:val="36"/>
-          <w:lang w:eastAsia="en-IN"/>
-        </w:rPr>
-      </w:pPr>
-      <w:r>
-        <w:rPr>
-          <w:rFonts w:ascii="Times New Roman" w:eastAsia="Times New Roman" w:hAnsi="Times New Roman" w:cs="Times New Roman"/>
-          <w:color w:val="000000"/>
-          <w:sz w:val="36"/>
-          <w:szCs w:val="36"/>
-          <w:lang w:eastAsia="en-IN"/>
-        </w:rPr>
-        <w:t xml:space="preserve">can be done very </w:t>
+      <w:r>
+        <w:rPr>
+          <w:rFonts w:ascii="Times New Roman" w:eastAsia="Times New Roman" w:hAnsi="Times New Roman" w:cs="Times New Roman"/>
+          <w:color w:val="000000"/>
+          <w:sz w:val="36"/>
+          <w:szCs w:val="36"/>
+          <w:lang w:eastAsia="en-IN"/>
+        </w:rPr>
+        <w:t xml:space="preserve"> behave like</w:t>
+      </w:r>
+    </w:p>
+    <w:p>
+      <w:pPr>
+        <w:shd w:val="clear" w:color="auto" w:fill="FFFFFF"/>
+        <w:tabs>
+          <w:tab w:val="left" w:pos="916"/>
+          <w:tab w:val="left" w:pos="1832"/>
+          <w:tab w:val="left" w:pos="2748"/>
+          <w:tab w:val="left" w:pos="3664"/>
+          <w:tab w:val="left" w:pos="4580"/>
+          <w:tab w:val="left" w:pos="5496"/>
+          <w:tab w:val="left" w:pos="6412"/>
+          <w:tab w:val="left" w:pos="7328"/>
+          <w:tab w:val="left" w:pos="8244"/>
+          <w:tab w:val="left" w:pos="9160"/>
+          <w:tab w:val="left" w:pos="10076"/>
+          <w:tab w:val="left" w:pos="10992"/>
+          <w:tab w:val="left" w:pos="11908"/>
+          <w:tab w:val="left" w:pos="12824"/>
+          <w:tab w:val="left" w:pos="13740"/>
+          <w:tab w:val="left" w:pos="14656"/>
+        </w:tabs>
+        <w:spacing w:after="0" w:line="240" w:lineRule="auto"/>
+        <w:rPr>
+          <w:rFonts w:ascii="Times New Roman" w:eastAsia="Times New Roman" w:hAnsi="Times New Roman" w:cs="Times New Roman"/>
+          <w:color w:val="000000"/>
+          <w:sz w:val="36"/>
+          <w:szCs w:val="36"/>
+          <w:lang w:eastAsia="en-IN"/>
+        </w:rPr>
+      </w:pPr>
+      <w:r>
+        <w:rPr>
+          <w:rFonts w:ascii="Times New Roman" w:eastAsia="Times New Roman" w:hAnsi="Times New Roman" w:cs="Times New Roman"/>
+          <w:color w:val="000000"/>
+          <w:sz w:val="36"/>
+          <w:szCs w:val="36"/>
+          <w:lang w:eastAsia="en-IN"/>
+        </w:rPr>
+        <w:t xml:space="preserve">snowflakes </w:t>
+      </w:r>
+      <w:proofErr w:type="spellStart"/>
+      <w:r>
+        <w:rPr>
+          <w:rFonts w:ascii="Times New Roman" w:eastAsia="Times New Roman" w:hAnsi="Times New Roman" w:cs="Times New Roman"/>
+          <w:color w:val="000000"/>
+          <w:sz w:val="36"/>
+          <w:szCs w:val="36"/>
+          <w:lang w:eastAsia="en-IN"/>
+        </w:rPr>
+        <w:t>i</w:t>
+      </w:r>
+      <w:r>
+        <w:rPr>
+          <w:rFonts w:ascii="Times New Roman" w:eastAsia="Times New Roman" w:hAnsi="Times New Roman" w:cs="Times New Roman"/>
+          <w:color w:val="000000"/>
+          <w:sz w:val="36"/>
+          <w:szCs w:val="36"/>
+          <w:lang w:eastAsia="en-IN"/>
+        </w:rPr>
+        <w:t>.</w:t>
+      </w:r>
+      <w:r>
+        <w:rPr>
+          <w:rFonts w:ascii="Times New Roman" w:eastAsia="Times New Roman" w:hAnsi="Times New Roman" w:cs="Times New Roman"/>
+          <w:color w:val="000000"/>
+          <w:sz w:val="36"/>
+          <w:szCs w:val="36"/>
+          <w:lang w:eastAsia="en-IN"/>
+        </w:rPr>
+        <w:t>e</w:t>
+      </w:r>
+      <w:proofErr w:type="spellEnd"/>
+      <w:r>
+        <w:rPr>
+          <w:rFonts w:ascii="Times New Roman" w:eastAsia="Times New Roman" w:hAnsi="Times New Roman" w:cs="Times New Roman"/>
+          <w:color w:val="000000"/>
+          <w:sz w:val="36"/>
+          <w:szCs w:val="36"/>
+          <w:lang w:eastAsia="en-IN"/>
+        </w:rPr>
+        <w:t xml:space="preserve"> they run on slightly different h/w and s/w configurations.</w:t>
+      </w:r>
+    </w:p>
+    <w:p>
+      <w:pPr>
+        <w:shd w:val="clear" w:color="auto" w:fill="FFFFFF"/>
+        <w:tabs>
+          <w:tab w:val="left" w:pos="916"/>
+          <w:tab w:val="left" w:pos="1832"/>
+          <w:tab w:val="left" w:pos="2748"/>
+          <w:tab w:val="left" w:pos="3664"/>
+          <w:tab w:val="left" w:pos="4580"/>
+          <w:tab w:val="left" w:pos="5496"/>
+          <w:tab w:val="left" w:pos="6412"/>
+          <w:tab w:val="left" w:pos="7328"/>
+          <w:tab w:val="left" w:pos="8244"/>
+          <w:tab w:val="left" w:pos="9160"/>
+          <w:tab w:val="left" w:pos="10076"/>
+          <w:tab w:val="left" w:pos="10992"/>
+          <w:tab w:val="left" w:pos="11908"/>
+          <w:tab w:val="left" w:pos="12824"/>
+          <w:tab w:val="left" w:pos="13740"/>
+          <w:tab w:val="left" w:pos="14656"/>
+        </w:tabs>
+        <w:spacing w:after="0" w:line="240" w:lineRule="auto"/>
+        <w:rPr>
+          <w:rFonts w:ascii="Times New Roman" w:eastAsia="Times New Roman" w:hAnsi="Times New Roman" w:cs="Times New Roman"/>
+          <w:color w:val="000000"/>
+          <w:sz w:val="36"/>
+          <w:szCs w:val="36"/>
+          <w:lang w:eastAsia="en-IN"/>
+        </w:rPr>
+      </w:pPr>
+      <w:r>
+        <w:rPr>
+          <w:rFonts w:ascii="Times New Roman" w:eastAsia="Times New Roman" w:hAnsi="Times New Roman" w:cs="Times New Roman"/>
+          <w:color w:val="000000"/>
+          <w:sz w:val="36"/>
+          <w:szCs w:val="36"/>
+          <w:lang w:eastAsia="en-IN"/>
+        </w:rPr>
+        <w:t xml:space="preserve">Configuration Management tools can pick up this info and store in </w:t>
       </w:r>
       <w:proofErr w:type="gramStart"/>
       <w:r>
@@ -1143,7 +1402,7 @@
           <w:szCs w:val="36"/>
           <w:lang w:eastAsia="en-IN"/>
         </w:rPr>
-        <w:t>easily</w:t>
+        <w:t>simple</w:t>
       </w:r>
       <w:proofErr w:type="gramEnd"/>
     </w:p>
@@ -1177,171 +1436,140 @@
           <w:lang w:eastAsia="en-IN"/>
         </w:rPr>
       </w:pPr>
-    </w:p>
-    <w:p>
-      <w:pPr>
-        <w:shd w:val="clear" w:color="auto" w:fill="FFFFFF"/>
-        <w:tabs>
-          <w:tab w:val="left" w:pos="916"/>
-          <w:tab w:val="left" w:pos="1832"/>
-          <w:tab w:val="left" w:pos="2748"/>
-          <w:tab w:val="left" w:pos="3664"/>
-          <w:tab w:val="left" w:pos="4580"/>
-          <w:tab w:val="left" w:pos="5496"/>
-          <w:tab w:val="left" w:pos="6412"/>
-          <w:tab w:val="left" w:pos="7328"/>
-          <w:tab w:val="left" w:pos="8244"/>
-          <w:tab w:val="left" w:pos="9160"/>
-          <w:tab w:val="left" w:pos="10076"/>
-          <w:tab w:val="left" w:pos="10992"/>
-          <w:tab w:val="left" w:pos="11908"/>
-          <w:tab w:val="left" w:pos="12824"/>
-          <w:tab w:val="left" w:pos="13740"/>
-          <w:tab w:val="left" w:pos="14656"/>
-        </w:tabs>
-        <w:spacing w:after="0" w:line="240" w:lineRule="auto"/>
-        <w:rPr>
-          <w:rFonts w:ascii="Times New Roman" w:eastAsia="Times New Roman" w:hAnsi="Times New Roman" w:cs="Times New Roman"/>
-          <w:color w:val="000000"/>
-          <w:sz w:val="36"/>
-          <w:szCs w:val="36"/>
-          <w:lang w:eastAsia="en-IN"/>
-        </w:rPr>
-      </w:pPr>
-      <w:r>
-        <w:rPr>
-          <w:rFonts w:ascii="Times New Roman" w:eastAsia="Times New Roman" w:hAnsi="Times New Roman" w:cs="Times New Roman"/>
-          <w:color w:val="000000"/>
-          <w:sz w:val="36"/>
-          <w:szCs w:val="36"/>
-          <w:lang w:eastAsia="en-IN"/>
-        </w:rPr>
-        <w:t>4 Handling snowflake servers</w:t>
-      </w:r>
-    </w:p>
-    <w:p>
-      <w:pPr>
-        <w:shd w:val="clear" w:color="auto" w:fill="FFFFFF"/>
-        <w:tabs>
-          <w:tab w:val="left" w:pos="916"/>
-          <w:tab w:val="left" w:pos="1832"/>
-          <w:tab w:val="left" w:pos="2748"/>
-          <w:tab w:val="left" w:pos="3664"/>
-          <w:tab w:val="left" w:pos="4580"/>
-          <w:tab w:val="left" w:pos="5496"/>
-          <w:tab w:val="left" w:pos="6412"/>
-          <w:tab w:val="left" w:pos="7328"/>
-          <w:tab w:val="left" w:pos="8244"/>
-          <w:tab w:val="left" w:pos="9160"/>
-          <w:tab w:val="left" w:pos="10076"/>
-          <w:tab w:val="left" w:pos="10992"/>
-          <w:tab w:val="left" w:pos="11908"/>
-          <w:tab w:val="left" w:pos="12824"/>
-          <w:tab w:val="left" w:pos="13740"/>
-          <w:tab w:val="left" w:pos="14656"/>
-        </w:tabs>
-        <w:spacing w:after="0" w:line="240" w:lineRule="auto"/>
-        <w:rPr>
-          <w:rFonts w:ascii="Times New Roman" w:eastAsia="Times New Roman" w:hAnsi="Times New Roman" w:cs="Times New Roman"/>
-          <w:color w:val="000000"/>
-          <w:sz w:val="36"/>
-          <w:szCs w:val="36"/>
-          <w:lang w:eastAsia="en-IN"/>
-        </w:rPr>
-      </w:pPr>
-      <w:r>
-        <w:rPr>
-          <w:rFonts w:ascii="Times New Roman" w:eastAsia="Times New Roman" w:hAnsi="Times New Roman" w:cs="Times New Roman"/>
-          <w:color w:val="000000"/>
-          <w:sz w:val="36"/>
-          <w:szCs w:val="36"/>
-          <w:lang w:eastAsia="en-IN"/>
-        </w:rPr>
-        <w:t xml:space="preserve">  After a point of time all servers present in a data </w:t>
-      </w:r>
-      <w:proofErr w:type="spellStart"/>
-      <w:r>
-        <w:rPr>
-          <w:rFonts w:ascii="Times New Roman" w:eastAsia="Times New Roman" w:hAnsi="Times New Roman" w:cs="Times New Roman"/>
-          <w:color w:val="000000"/>
-          <w:sz w:val="36"/>
-          <w:szCs w:val="36"/>
-          <w:lang w:eastAsia="en-IN"/>
-        </w:rPr>
-        <w:t>center</w:t>
-      </w:r>
-      <w:proofErr w:type="spellEnd"/>
-      <w:r>
-        <w:rPr>
-          <w:rFonts w:ascii="Times New Roman" w:eastAsia="Times New Roman" w:hAnsi="Times New Roman" w:cs="Times New Roman"/>
-          <w:color w:val="000000"/>
-          <w:sz w:val="36"/>
-          <w:szCs w:val="36"/>
-          <w:lang w:eastAsia="en-IN"/>
-        </w:rPr>
-        <w:t xml:space="preserve"> behave like</w:t>
-      </w:r>
-    </w:p>
-    <w:p>
-      <w:pPr>
-        <w:shd w:val="clear" w:color="auto" w:fill="FFFFFF"/>
-        <w:tabs>
-          <w:tab w:val="left" w:pos="916"/>
-          <w:tab w:val="left" w:pos="1832"/>
-          <w:tab w:val="left" w:pos="2748"/>
-          <w:tab w:val="left" w:pos="3664"/>
-          <w:tab w:val="left" w:pos="4580"/>
-          <w:tab w:val="left" w:pos="5496"/>
-          <w:tab w:val="left" w:pos="6412"/>
-          <w:tab w:val="left" w:pos="7328"/>
-          <w:tab w:val="left" w:pos="8244"/>
-          <w:tab w:val="left" w:pos="9160"/>
-          <w:tab w:val="left" w:pos="10076"/>
-          <w:tab w:val="left" w:pos="10992"/>
-          <w:tab w:val="left" w:pos="11908"/>
-          <w:tab w:val="left" w:pos="12824"/>
-          <w:tab w:val="left" w:pos="13740"/>
-          <w:tab w:val="left" w:pos="14656"/>
-        </w:tabs>
-        <w:spacing w:after="0" w:line="240" w:lineRule="auto"/>
-        <w:rPr>
-          <w:rFonts w:ascii="Times New Roman" w:eastAsia="Times New Roman" w:hAnsi="Times New Roman" w:cs="Times New Roman"/>
-          <w:color w:val="000000"/>
-          <w:sz w:val="36"/>
-          <w:szCs w:val="36"/>
-          <w:lang w:eastAsia="en-IN"/>
-        </w:rPr>
-      </w:pPr>
-      <w:r>
-        <w:rPr>
-          <w:rFonts w:ascii="Times New Roman" w:eastAsia="Times New Roman" w:hAnsi="Times New Roman" w:cs="Times New Roman"/>
-          <w:color w:val="000000"/>
-          <w:sz w:val="36"/>
-          <w:szCs w:val="36"/>
-          <w:lang w:eastAsia="en-IN"/>
-        </w:rPr>
-        <w:t xml:space="preserve">snowflakes </w:t>
-      </w:r>
-      <w:proofErr w:type="spellStart"/>
-      <w:r>
-        <w:rPr>
-          <w:rFonts w:ascii="Times New Roman" w:eastAsia="Times New Roman" w:hAnsi="Times New Roman" w:cs="Times New Roman"/>
-          <w:color w:val="000000"/>
-          <w:sz w:val="36"/>
-          <w:szCs w:val="36"/>
-          <w:lang w:eastAsia="en-IN"/>
-        </w:rPr>
-        <w:t>i</w:t>
-      </w:r>
-      <w:r>
-        <w:rPr>
-          <w:rFonts w:ascii="Times New Roman" w:eastAsia="Times New Roman" w:hAnsi="Times New Roman" w:cs="Times New Roman"/>
-          <w:color w:val="000000"/>
-          <w:sz w:val="36"/>
-          <w:szCs w:val="36"/>
-          <w:lang w:eastAsia="en-IN"/>
-        </w:rPr>
-        <w:t>.</w:t>
+      <w:r>
+        <w:rPr>
+          <w:rFonts w:ascii="Times New Roman" w:eastAsia="Times New Roman" w:hAnsi="Times New Roman" w:cs="Times New Roman"/>
+          <w:color w:val="000000"/>
+          <w:sz w:val="36"/>
+          <w:szCs w:val="36"/>
+          <w:lang w:eastAsia="en-IN"/>
+        </w:rPr>
+        <w:t xml:space="preserve">config files which can be used later to setup similar </w:t>
+      </w:r>
+      <w:proofErr w:type="gramStart"/>
+      <w:r>
+        <w:rPr>
+          <w:rFonts w:ascii="Times New Roman" w:eastAsia="Times New Roman" w:hAnsi="Times New Roman" w:cs="Times New Roman"/>
+          <w:color w:val="000000"/>
+          <w:sz w:val="36"/>
+          <w:szCs w:val="36"/>
+          <w:lang w:eastAsia="en-IN"/>
+        </w:rPr>
+        <w:t>environments</w:t>
+      </w:r>
+      <w:proofErr w:type="gramEnd"/>
+    </w:p>
+    <w:p>
+      <w:pPr>
+        <w:shd w:val="clear" w:color="auto" w:fill="FFFFFF"/>
+        <w:tabs>
+          <w:tab w:val="left" w:pos="916"/>
+          <w:tab w:val="left" w:pos="1832"/>
+          <w:tab w:val="left" w:pos="2748"/>
+          <w:tab w:val="left" w:pos="3664"/>
+          <w:tab w:val="left" w:pos="4580"/>
+          <w:tab w:val="left" w:pos="5496"/>
+          <w:tab w:val="left" w:pos="6412"/>
+          <w:tab w:val="left" w:pos="7328"/>
+          <w:tab w:val="left" w:pos="8244"/>
+          <w:tab w:val="left" w:pos="9160"/>
+          <w:tab w:val="left" w:pos="10076"/>
+          <w:tab w:val="left" w:pos="10992"/>
+          <w:tab w:val="left" w:pos="11908"/>
+          <w:tab w:val="left" w:pos="12824"/>
+          <w:tab w:val="left" w:pos="13740"/>
+          <w:tab w:val="left" w:pos="14656"/>
+        </w:tabs>
+        <w:spacing w:after="0" w:line="240" w:lineRule="auto"/>
+        <w:rPr>
+          <w:rFonts w:ascii="Times New Roman" w:eastAsia="Times New Roman" w:hAnsi="Times New Roman" w:cs="Times New Roman"/>
+          <w:color w:val="000000"/>
+          <w:sz w:val="36"/>
+          <w:szCs w:val="36"/>
+          <w:lang w:eastAsia="en-IN"/>
+        </w:rPr>
+      </w:pPr>
+    </w:p>
+    <w:p>
+      <w:pPr>
+        <w:shd w:val="clear" w:color="auto" w:fill="FFFFFF"/>
+        <w:tabs>
+          <w:tab w:val="left" w:pos="916"/>
+          <w:tab w:val="left" w:pos="1832"/>
+          <w:tab w:val="left" w:pos="2748"/>
+          <w:tab w:val="left" w:pos="3664"/>
+          <w:tab w:val="left" w:pos="4580"/>
+          <w:tab w:val="left" w:pos="5496"/>
+          <w:tab w:val="left" w:pos="6412"/>
+          <w:tab w:val="left" w:pos="7328"/>
+          <w:tab w:val="left" w:pos="8244"/>
+          <w:tab w:val="left" w:pos="9160"/>
+          <w:tab w:val="left" w:pos="10076"/>
+          <w:tab w:val="left" w:pos="10992"/>
+          <w:tab w:val="left" w:pos="11908"/>
+          <w:tab w:val="left" w:pos="12824"/>
+          <w:tab w:val="left" w:pos="13740"/>
+          <w:tab w:val="left" w:pos="14656"/>
+        </w:tabs>
+        <w:spacing w:after="0" w:line="240" w:lineRule="auto"/>
+        <w:rPr>
+          <w:rFonts w:ascii="Times New Roman" w:eastAsia="Times New Roman" w:hAnsi="Times New Roman" w:cs="Times New Roman"/>
+          <w:color w:val="000000"/>
+          <w:sz w:val="36"/>
+          <w:szCs w:val="36"/>
+          <w:lang w:eastAsia="en-IN"/>
+        </w:rPr>
+      </w:pPr>
+      <w:r>
+        <w:rPr>
+          <w:rFonts w:ascii="Times New Roman" w:eastAsia="Times New Roman" w:hAnsi="Times New Roman" w:cs="Times New Roman"/>
+          <w:color w:val="000000"/>
+          <w:sz w:val="36"/>
+          <w:szCs w:val="36"/>
+          <w:lang w:eastAsia="en-IN"/>
+        </w:rPr>
+        <w:t>5 Idempotent</w:t>
+      </w:r>
+    </w:p>
+    <w:p>
+      <w:pPr>
+        <w:shd w:val="clear" w:color="auto" w:fill="FFFFFF"/>
+        <w:tabs>
+          <w:tab w:val="left" w:pos="916"/>
+          <w:tab w:val="left" w:pos="1832"/>
+          <w:tab w:val="left" w:pos="2748"/>
+          <w:tab w:val="left" w:pos="3664"/>
+          <w:tab w:val="left" w:pos="4580"/>
+          <w:tab w:val="left" w:pos="5496"/>
+          <w:tab w:val="left" w:pos="6412"/>
+          <w:tab w:val="left" w:pos="7328"/>
+          <w:tab w:val="left" w:pos="8244"/>
+          <w:tab w:val="left" w:pos="9160"/>
+          <w:tab w:val="left" w:pos="10076"/>
+          <w:tab w:val="left" w:pos="10992"/>
+          <w:tab w:val="left" w:pos="11908"/>
+          <w:tab w:val="left" w:pos="12824"/>
+          <w:tab w:val="left" w:pos="13740"/>
+          <w:tab w:val="left" w:pos="14656"/>
+        </w:tabs>
+        <w:spacing w:after="0" w:line="240" w:lineRule="auto"/>
+        <w:rPr>
+          <w:rFonts w:ascii="Times New Roman" w:eastAsia="Times New Roman" w:hAnsi="Times New Roman" w:cs="Times New Roman"/>
+          <w:color w:val="000000"/>
+          <w:sz w:val="36"/>
+          <w:szCs w:val="36"/>
+          <w:lang w:eastAsia="en-IN"/>
+        </w:rPr>
+      </w:pPr>
+      <w:r>
+        <w:rPr>
+          <w:rFonts w:ascii="Times New Roman" w:eastAsia="Times New Roman" w:hAnsi="Times New Roman" w:cs="Times New Roman"/>
+          <w:color w:val="000000"/>
+          <w:sz w:val="36"/>
+          <w:szCs w:val="36"/>
+          <w:lang w:eastAsia="en-IN"/>
+        </w:rPr>
+        <w:t xml:space="preserve">  Configuration manag</w:t>
       </w:r>
       <w:r>
         <w:rPr>
@@ -1353,57 +1581,15 @@
         </w:rPr>
         <w:t>e</w:t>
       </w:r>
-      <w:proofErr w:type="spellEnd"/>
-      <w:r>
-        <w:rPr>
-          <w:rFonts w:ascii="Times New Roman" w:eastAsia="Times New Roman" w:hAnsi="Times New Roman" w:cs="Times New Roman"/>
-          <w:color w:val="000000"/>
-          <w:sz w:val="36"/>
-          <w:szCs w:val="36"/>
-          <w:lang w:eastAsia="en-IN"/>
-        </w:rPr>
-        <w:t xml:space="preserve"> they run on slightly different h/w and s/w configurations.</w:t>
-      </w:r>
-    </w:p>
-    <w:p>
-      <w:pPr>
-        <w:shd w:val="clear" w:color="auto" w:fill="FFFFFF"/>
-        <w:tabs>
-          <w:tab w:val="left" w:pos="916"/>
-          <w:tab w:val="left" w:pos="1832"/>
-          <w:tab w:val="left" w:pos="2748"/>
-          <w:tab w:val="left" w:pos="3664"/>
-          <w:tab w:val="left" w:pos="4580"/>
-          <w:tab w:val="left" w:pos="5496"/>
-          <w:tab w:val="left" w:pos="6412"/>
-          <w:tab w:val="left" w:pos="7328"/>
-          <w:tab w:val="left" w:pos="8244"/>
-          <w:tab w:val="left" w:pos="9160"/>
-          <w:tab w:val="left" w:pos="10076"/>
-          <w:tab w:val="left" w:pos="10992"/>
-          <w:tab w:val="left" w:pos="11908"/>
-          <w:tab w:val="left" w:pos="12824"/>
-          <w:tab w:val="left" w:pos="13740"/>
-          <w:tab w:val="left" w:pos="14656"/>
-        </w:tabs>
-        <w:spacing w:after="0" w:line="240" w:lineRule="auto"/>
-        <w:rPr>
-          <w:rFonts w:ascii="Times New Roman" w:eastAsia="Times New Roman" w:hAnsi="Times New Roman" w:cs="Times New Roman"/>
-          <w:color w:val="000000"/>
-          <w:sz w:val="36"/>
-          <w:szCs w:val="36"/>
-          <w:lang w:eastAsia="en-IN"/>
-        </w:rPr>
-      </w:pPr>
-      <w:r>
-        <w:rPr>
-          <w:rFonts w:ascii="Times New Roman" w:eastAsia="Times New Roman" w:hAnsi="Times New Roman" w:cs="Times New Roman"/>
-          <w:color w:val="000000"/>
-          <w:sz w:val="36"/>
-          <w:szCs w:val="36"/>
-          <w:lang w:eastAsia="en-IN"/>
-        </w:rPr>
-        <w:t xml:space="preserve">Configuration Management tools can pick up this info and store in </w:t>
+      <w:r>
+        <w:rPr>
+          <w:rFonts w:ascii="Times New Roman" w:eastAsia="Times New Roman" w:hAnsi="Times New Roman" w:cs="Times New Roman"/>
+          <w:color w:val="000000"/>
+          <w:sz w:val="36"/>
+          <w:szCs w:val="36"/>
+          <w:lang w:eastAsia="en-IN"/>
+        </w:rPr>
+        <w:t xml:space="preserve">ment tools are used to bring the remote to a </w:t>
       </w:r>
       <w:proofErr w:type="gramStart"/>
       <w:r>
@@ -1414,7 +1600,7 @@
           <w:szCs w:val="36"/>
           <w:lang w:eastAsia="en-IN"/>
         </w:rPr>
-        <w:t>simple</w:t>
+        <w:t>state</w:t>
       </w:r>
       <w:proofErr w:type="gramEnd"/>
     </w:p>
@@ -1456,204 +1642,6 @@
           <w:szCs w:val="36"/>
           <w:lang w:eastAsia="en-IN"/>
         </w:rPr>
-        <w:t xml:space="preserve">config files which can be used later to setup similar </w:t>
-      </w:r>
-      <w:proofErr w:type="gramStart"/>
-      <w:r>
-        <w:rPr>
-          <w:rFonts w:ascii="Times New Roman" w:eastAsia="Times New Roman" w:hAnsi="Times New Roman" w:cs="Times New Roman"/>
-          <w:color w:val="000000"/>
-          <w:sz w:val="36"/>
-          <w:szCs w:val="36"/>
-          <w:lang w:eastAsia="en-IN"/>
-        </w:rPr>
-        <w:t>environments</w:t>
-      </w:r>
-      <w:proofErr w:type="gramEnd"/>
-    </w:p>
-    <w:p>
-      <w:pPr>
-        <w:shd w:val="clear" w:color="auto" w:fill="FFFFFF"/>
-        <w:tabs>
-          <w:tab w:val="left" w:pos="916"/>
-          <w:tab w:val="left" w:pos="1832"/>
-          <w:tab w:val="left" w:pos="2748"/>
-          <w:tab w:val="left" w:pos="3664"/>
-          <w:tab w:val="left" w:pos="4580"/>
-          <w:tab w:val="left" w:pos="5496"/>
-          <w:tab w:val="left" w:pos="6412"/>
-          <w:tab w:val="left" w:pos="7328"/>
-          <w:tab w:val="left" w:pos="8244"/>
-          <w:tab w:val="left" w:pos="9160"/>
-          <w:tab w:val="left" w:pos="10076"/>
-          <w:tab w:val="left" w:pos="10992"/>
-          <w:tab w:val="left" w:pos="11908"/>
-          <w:tab w:val="left" w:pos="12824"/>
-          <w:tab w:val="left" w:pos="13740"/>
-          <w:tab w:val="left" w:pos="14656"/>
-        </w:tabs>
-        <w:spacing w:after="0" w:line="240" w:lineRule="auto"/>
-        <w:rPr>
-          <w:rFonts w:ascii="Times New Roman" w:eastAsia="Times New Roman" w:hAnsi="Times New Roman" w:cs="Times New Roman"/>
-          <w:color w:val="000000"/>
-          <w:sz w:val="36"/>
-          <w:szCs w:val="36"/>
-          <w:lang w:eastAsia="en-IN"/>
-        </w:rPr>
-      </w:pPr>
-    </w:p>
-    <w:p>
-      <w:pPr>
-        <w:shd w:val="clear" w:color="auto" w:fill="FFFFFF"/>
-        <w:tabs>
-          <w:tab w:val="left" w:pos="916"/>
-          <w:tab w:val="left" w:pos="1832"/>
-          <w:tab w:val="left" w:pos="2748"/>
-          <w:tab w:val="left" w:pos="3664"/>
-          <w:tab w:val="left" w:pos="4580"/>
-          <w:tab w:val="left" w:pos="5496"/>
-          <w:tab w:val="left" w:pos="6412"/>
-          <w:tab w:val="left" w:pos="7328"/>
-          <w:tab w:val="left" w:pos="8244"/>
-          <w:tab w:val="left" w:pos="9160"/>
-          <w:tab w:val="left" w:pos="10076"/>
-          <w:tab w:val="left" w:pos="10992"/>
-          <w:tab w:val="left" w:pos="11908"/>
-          <w:tab w:val="left" w:pos="12824"/>
-          <w:tab w:val="left" w:pos="13740"/>
-          <w:tab w:val="left" w:pos="14656"/>
-        </w:tabs>
-        <w:spacing w:after="0" w:line="240" w:lineRule="auto"/>
-        <w:rPr>
-          <w:rFonts w:ascii="Times New Roman" w:eastAsia="Times New Roman" w:hAnsi="Times New Roman" w:cs="Times New Roman"/>
-          <w:color w:val="000000"/>
-          <w:sz w:val="36"/>
-          <w:szCs w:val="36"/>
-          <w:lang w:eastAsia="en-IN"/>
-        </w:rPr>
-      </w:pPr>
-      <w:r>
-        <w:rPr>
-          <w:rFonts w:ascii="Times New Roman" w:eastAsia="Times New Roman" w:hAnsi="Times New Roman" w:cs="Times New Roman"/>
-          <w:color w:val="000000"/>
-          <w:sz w:val="36"/>
-          <w:szCs w:val="36"/>
-          <w:lang w:eastAsia="en-IN"/>
-        </w:rPr>
-        <w:t>5 Idempotent</w:t>
-      </w:r>
-    </w:p>
-    <w:p>
-      <w:pPr>
-        <w:shd w:val="clear" w:color="auto" w:fill="FFFFFF"/>
-        <w:tabs>
-          <w:tab w:val="left" w:pos="916"/>
-          <w:tab w:val="left" w:pos="1832"/>
-          <w:tab w:val="left" w:pos="2748"/>
-          <w:tab w:val="left" w:pos="3664"/>
-          <w:tab w:val="left" w:pos="4580"/>
-          <w:tab w:val="left" w:pos="5496"/>
-          <w:tab w:val="left" w:pos="6412"/>
-          <w:tab w:val="left" w:pos="7328"/>
-          <w:tab w:val="left" w:pos="8244"/>
-          <w:tab w:val="left" w:pos="9160"/>
-          <w:tab w:val="left" w:pos="10076"/>
-          <w:tab w:val="left" w:pos="10992"/>
-          <w:tab w:val="left" w:pos="11908"/>
-          <w:tab w:val="left" w:pos="12824"/>
-          <w:tab w:val="left" w:pos="13740"/>
-          <w:tab w:val="left" w:pos="14656"/>
-        </w:tabs>
-        <w:spacing w:after="0" w:line="240" w:lineRule="auto"/>
-        <w:rPr>
-          <w:rFonts w:ascii="Times New Roman" w:eastAsia="Times New Roman" w:hAnsi="Times New Roman" w:cs="Times New Roman"/>
-          <w:color w:val="000000"/>
-          <w:sz w:val="36"/>
-          <w:szCs w:val="36"/>
-          <w:lang w:eastAsia="en-IN"/>
-        </w:rPr>
-      </w:pPr>
-      <w:r>
-        <w:rPr>
-          <w:rFonts w:ascii="Times New Roman" w:eastAsia="Times New Roman" w:hAnsi="Times New Roman" w:cs="Times New Roman"/>
-          <w:color w:val="000000"/>
-          <w:sz w:val="36"/>
-          <w:szCs w:val="36"/>
-          <w:lang w:eastAsia="en-IN"/>
-        </w:rPr>
-        <w:t xml:space="preserve">  Configuration manag</w:t>
-      </w:r>
-      <w:r>
-        <w:rPr>
-          <w:rFonts w:ascii="Times New Roman" w:eastAsia="Times New Roman" w:hAnsi="Times New Roman" w:cs="Times New Roman"/>
-          <w:color w:val="000000"/>
-          <w:sz w:val="36"/>
-          <w:szCs w:val="36"/>
-          <w:lang w:eastAsia="en-IN"/>
-        </w:rPr>
-        <w:t>e</w:t>
-      </w:r>
-      <w:r>
-        <w:rPr>
-          <w:rFonts w:ascii="Times New Roman" w:eastAsia="Times New Roman" w:hAnsi="Times New Roman" w:cs="Times New Roman"/>
-          <w:color w:val="000000"/>
-          <w:sz w:val="36"/>
-          <w:szCs w:val="36"/>
-          <w:lang w:eastAsia="en-IN"/>
-        </w:rPr>
-        <w:t xml:space="preserve">ment tools are used to bring the remote to a </w:t>
-      </w:r>
-      <w:proofErr w:type="gramStart"/>
-      <w:r>
-        <w:rPr>
-          <w:rFonts w:ascii="Times New Roman" w:eastAsia="Times New Roman" w:hAnsi="Times New Roman" w:cs="Times New Roman"/>
-          <w:color w:val="000000"/>
-          <w:sz w:val="36"/>
-          <w:szCs w:val="36"/>
-          <w:lang w:eastAsia="en-IN"/>
-        </w:rPr>
-        <w:t>state</w:t>
-      </w:r>
-      <w:proofErr w:type="gramEnd"/>
-    </w:p>
-    <w:p>
-      <w:pPr>
-        <w:shd w:val="clear" w:color="auto" w:fill="FFFFFF"/>
-        <w:tabs>
-          <w:tab w:val="left" w:pos="916"/>
-          <w:tab w:val="left" w:pos="1832"/>
-          <w:tab w:val="left" w:pos="2748"/>
-          <w:tab w:val="left" w:pos="3664"/>
-          <w:tab w:val="left" w:pos="4580"/>
-          <w:tab w:val="left" w:pos="5496"/>
-          <w:tab w:val="left" w:pos="6412"/>
-          <w:tab w:val="left" w:pos="7328"/>
-          <w:tab w:val="left" w:pos="8244"/>
-          <w:tab w:val="left" w:pos="9160"/>
-          <w:tab w:val="left" w:pos="10076"/>
-          <w:tab w:val="left" w:pos="10992"/>
-          <w:tab w:val="left" w:pos="11908"/>
-          <w:tab w:val="left" w:pos="12824"/>
-          <w:tab w:val="left" w:pos="13740"/>
-          <w:tab w:val="left" w:pos="14656"/>
-        </w:tabs>
-        <w:spacing w:after="0" w:line="240" w:lineRule="auto"/>
-        <w:rPr>
-          <w:rFonts w:ascii="Times New Roman" w:eastAsia="Times New Roman" w:hAnsi="Times New Roman" w:cs="Times New Roman"/>
-          <w:color w:val="000000"/>
-          <w:sz w:val="36"/>
-          <w:szCs w:val="36"/>
-          <w:lang w:eastAsia="en-IN"/>
-        </w:rPr>
-      </w:pPr>
-      <w:r>
-        <w:rPr>
-          <w:rFonts w:ascii="Times New Roman" w:eastAsia="Times New Roman" w:hAnsi="Times New Roman" w:cs="Times New Roman"/>
-          <w:color w:val="000000"/>
-          <w:sz w:val="36"/>
-          <w:szCs w:val="36"/>
-          <w:lang w:eastAsia="en-IN"/>
-        </w:rPr>
         <w:t>called as the "desired state".</w:t>
       </w:r>
       <w:r>
@@ -1666,27 +1654,15 @@
         </w:rPr>
         <w:t xml:space="preserve"> </w:t>
       </w:r>
-      <w:proofErr w:type="gramStart"/>
-      <w:r>
-        <w:rPr>
-          <w:rFonts w:ascii="Times New Roman" w:eastAsia="Times New Roman" w:hAnsi="Times New Roman" w:cs="Times New Roman"/>
-          <w:color w:val="000000"/>
-          <w:sz w:val="36"/>
-          <w:szCs w:val="36"/>
-          <w:lang w:eastAsia="en-IN"/>
-        </w:rPr>
-        <w:t>If</w:t>
-      </w:r>
-      <w:proofErr w:type="gramEnd"/>
-      <w:r>
-        <w:rPr>
-          <w:rFonts w:ascii="Times New Roman" w:eastAsia="Times New Roman" w:hAnsi="Times New Roman" w:cs="Times New Roman"/>
-          <w:color w:val="000000"/>
-          <w:sz w:val="36"/>
-          <w:szCs w:val="36"/>
-          <w:lang w:eastAsia="en-IN"/>
-        </w:rPr>
-        <w:t xml:space="preserve"> the remote servers are already in the </w:t>
+      <w:r>
+        <w:rPr>
+          <w:rFonts w:ascii="Times New Roman" w:eastAsia="Times New Roman" w:hAnsi="Times New Roman" w:cs="Times New Roman"/>
+          <w:color w:val="000000"/>
+          <w:sz w:val="36"/>
+          <w:szCs w:val="36"/>
+          <w:lang w:eastAsia="en-IN"/>
+        </w:rPr>
+        <w:t xml:space="preserve">If the remote servers are already in the </w:t>
       </w:r>
     </w:p>
     <w:p>
@@ -6088,6 +6064,16 @@
         </w:rPr>
         <w:t xml:space="preserve"> </w:t>
       </w:r>
+      <w:r>
+        <w:rPr>
+          <w:rFonts w:ascii="Times New Roman" w:eastAsia="Times New Roman" w:hAnsi="Times New Roman" w:cs="Times New Roman"/>
+          <w:color w:val="000000"/>
+          <w:sz w:val="36"/>
+          <w:szCs w:val="36"/>
+          <w:lang w:eastAsia="en-IN"/>
+        </w:rPr>
+        <w:t xml:space="preserve">It is the default module of </w:t>
+      </w:r>
       <w:proofErr w:type="gramStart"/>
       <w:r>
         <w:rPr>
@@ -6097,19 +6083,9 @@
           <w:szCs w:val="36"/>
           <w:lang w:eastAsia="en-IN"/>
         </w:rPr>
-        <w:t>It</w:t>
+        <w:t>Ansible</w:t>
       </w:r>
       <w:proofErr w:type="gramEnd"/>
-      <w:r>
-        <w:rPr>
-          <w:rFonts w:ascii="Times New Roman" w:eastAsia="Times New Roman" w:hAnsi="Times New Roman" w:cs="Times New Roman"/>
-          <w:color w:val="000000"/>
-          <w:sz w:val="36"/>
-          <w:szCs w:val="36"/>
-          <w:lang w:eastAsia="en-IN"/>
-        </w:rPr>
-        <w:t xml:space="preserve"> is the default module of Ansible</w:t>
-      </w:r>
     </w:p>
     <w:p>
       <w:pPr>
@@ -8823,6 +8799,2337 @@
           <w:lang w:eastAsia="en-IN"/>
         </w:rPr>
       </w:pPr>
+      <w:r>
+        <w:rPr>
+          <w:rFonts w:ascii="Times New Roman" w:eastAsia="Times New Roman" w:hAnsi="Times New Roman" w:cs="Times New Roman"/>
+          <w:noProof/>
+          <w:color w:val="000000"/>
+          <w:sz w:val="36"/>
+          <w:szCs w:val="36"/>
+          <w:lang w:eastAsia="en-IN"/>
+        </w:rPr>
+        <mc:AlternateContent>
+          <mc:Choice Requires="wps">
+            <w:drawing>
+              <wp:anchor distT="0" distB="0" distL="114300" distR="114300" simplePos="0" relativeHeight="251659264" behindDoc="0" locked="0" layoutInCell="1" allowOverlap="1" wp14:anchorId="4ADC4688" wp14:editId="373B397F">
+                <wp:simplePos x="0" y="0"/>
+                <wp:positionH relativeFrom="column">
+                  <wp:posOffset>7953633</wp:posOffset>
+                </wp:positionH>
+                <wp:positionV relativeFrom="paragraph">
+                  <wp:posOffset>170287</wp:posOffset>
+                </wp:positionV>
+                <wp:extent cx="5424407" cy="10848813"/>
+                <wp:effectExtent l="0" t="0" r="24130" b="10160"/>
+                <wp:wrapNone/>
+                <wp:docPr id="1" name="Text Box 1"/>
+                <wp:cNvGraphicFramePr/>
+                <a:graphic xmlns:a="http://schemas.openxmlformats.org/drawingml/2006/main">
+                  <a:graphicData uri="http://schemas.microsoft.com/office/word/2010/wordprocessingShape">
+                    <wps:wsp>
+                      <wps:cNvSpPr txBox="1"/>
+                      <wps:spPr>
+                        <a:xfrm>
+                          <a:off x="0" y="0"/>
+                          <a:ext cx="5424407" cy="10848813"/>
+                        </a:xfrm>
+                        <a:prstGeom prst="rect">
+                          <a:avLst/>
+                        </a:prstGeom>
+                        <a:solidFill>
+                          <a:schemeClr val="lt1"/>
+                        </a:solidFill>
+                        <a:ln w="6350">
+                          <a:solidFill>
+                            <a:prstClr val="black"/>
+                          </a:solidFill>
+                        </a:ln>
+                      </wps:spPr>
+                      <wps:txbx>
+                        <w:txbxContent>
+                          <w:tbl>
+                            <w:tblPr>
+                              <w:tblStyle w:val="TableGrid"/>
+                              <w:tblW w:w="0" w:type="auto"/>
+                              <w:tblLook w:val="04A0" w:firstRow="1" w:lastRow="0" w:firstColumn="1" w:lastColumn="0" w:noHBand="0" w:noVBand="1"/>
+                            </w:tblPr>
+                            <w:tblGrid>
+                              <w:gridCol w:w="845"/>
+                              <w:gridCol w:w="2410"/>
+                              <w:gridCol w:w="4977"/>
+                            </w:tblGrid>
+                            <w:tr>
+                              <w:tc>
+                                <w:tcPr>
+                                  <w:tcW w:w="845" w:type="dxa"/>
+                                </w:tcPr>
+                                <w:p>
+                                  <w:pPr>
+                                    <w:rPr>
+                                      <w:rFonts w:ascii="Times New Roman" w:hAnsi="Times New Roman" w:cs="Times New Roman"/>
+                                      <w:sz w:val="28"/>
+                                      <w:szCs w:val="28"/>
+                                    </w:rPr>
+                                  </w:pPr>
+                                  <w:r>
+                                    <w:rPr>
+                                      <w:rFonts w:ascii="Times New Roman" w:hAnsi="Times New Roman" w:cs="Times New Roman"/>
+                                      <w:sz w:val="28"/>
+                                      <w:szCs w:val="28"/>
+                                    </w:rPr>
+                                    <w:t>Sr. no.</w:t>
+                                  </w:r>
+                                </w:p>
+                              </w:tc>
+                              <w:tc>
+                                <w:tcPr>
+                                  <w:tcW w:w="2410" w:type="dxa"/>
+                                </w:tcPr>
+                                <w:p>
+                                  <w:pPr>
+                                    <w:rPr>
+                                      <w:rFonts w:ascii="Times New Roman" w:hAnsi="Times New Roman" w:cs="Times New Roman"/>
+                                      <w:sz w:val="28"/>
+                                      <w:szCs w:val="28"/>
+                                    </w:rPr>
+                                  </w:pPr>
+                                  <w:r>
+                                    <w:rPr>
+                                      <w:rFonts w:ascii="Times New Roman" w:hAnsi="Times New Roman" w:cs="Times New Roman"/>
+                                      <w:sz w:val="28"/>
+                                      <w:szCs w:val="28"/>
+                                    </w:rPr>
+                                    <w:t>Module</w:t>
+                                  </w:r>
+                                </w:p>
+                              </w:tc>
+                              <w:tc>
+                                <w:tcPr>
+                                  <w:tcW w:w="4977" w:type="dxa"/>
+                                </w:tcPr>
+                                <w:p>
+                                  <w:pPr>
+                                    <w:rPr>
+                                      <w:rFonts w:ascii="Times New Roman" w:hAnsi="Times New Roman" w:cs="Times New Roman"/>
+                                      <w:sz w:val="28"/>
+                                      <w:szCs w:val="28"/>
+                                    </w:rPr>
+                                  </w:pPr>
+                                  <w:r>
+                                    <w:rPr>
+                                      <w:rFonts w:ascii="Times New Roman" w:hAnsi="Times New Roman" w:cs="Times New Roman"/>
+                                      <w:sz w:val="28"/>
+                                      <w:szCs w:val="28"/>
+                                    </w:rPr>
+                                    <w:t>description</w:t>
+                                  </w:r>
+                                </w:p>
+                              </w:tc>
+                            </w:tr>
+                            <w:tr>
+                              <w:tc>
+                                <w:tcPr>
+                                  <w:tcW w:w="845" w:type="dxa"/>
+                                </w:tcPr>
+                                <w:p>
+                                  <w:pPr>
+                                    <w:rPr>
+                                      <w:rFonts w:ascii="Times New Roman" w:hAnsi="Times New Roman" w:cs="Times New Roman"/>
+                                      <w:sz w:val="28"/>
+                                      <w:szCs w:val="28"/>
+                                    </w:rPr>
+                                  </w:pPr>
+                                  <w:r>
+                                    <w:rPr>
+                                      <w:rFonts w:ascii="Times New Roman" w:hAnsi="Times New Roman" w:cs="Times New Roman"/>
+                                      <w:sz w:val="28"/>
+                                      <w:szCs w:val="28"/>
+                                    </w:rPr>
+                                    <w:t>1</w:t>
+                                  </w:r>
+                                </w:p>
+                              </w:tc>
+                              <w:tc>
+                                <w:tcPr>
+                                  <w:tcW w:w="2410" w:type="dxa"/>
+                                </w:tcPr>
+                                <w:p>
+                                  <w:pPr>
+                                    <w:rPr>
+                                      <w:rFonts w:ascii="Times New Roman" w:hAnsi="Times New Roman" w:cs="Times New Roman"/>
+                                      <w:sz w:val="28"/>
+                                      <w:szCs w:val="28"/>
+                                    </w:rPr>
+                                  </w:pPr>
+                                  <w:r>
+                                    <w:rPr>
+                                      <w:rFonts w:ascii="Times New Roman" w:hAnsi="Times New Roman" w:cs="Times New Roman"/>
+                                      <w:sz w:val="28"/>
+                                      <w:szCs w:val="28"/>
+                                    </w:rPr>
+                                    <w:t>command</w:t>
+                                  </w:r>
+                                </w:p>
+                              </w:tc>
+                              <w:tc>
+                                <w:tcPr>
+                                  <w:tcW w:w="4977" w:type="dxa"/>
+                                </w:tcPr>
+                                <w:p>
+                                  <w:pPr>
+                                    <w:rPr>
+                                      <w:rFonts w:ascii="Times New Roman" w:hAnsi="Times New Roman" w:cs="Times New Roman"/>
+                                      <w:sz w:val="28"/>
+                                      <w:szCs w:val="28"/>
+                                    </w:rPr>
+                                  </w:pPr>
+                                  <w:r>
+                                    <w:rPr>
+                                      <w:rFonts w:ascii="Times New Roman" w:hAnsi="Times New Roman" w:cs="Times New Roman"/>
+                                      <w:sz w:val="28"/>
+                                      <w:szCs w:val="28"/>
+                                    </w:rPr>
+                                    <w:t xml:space="preserve">To run any </w:t>
+                                  </w:r>
+                                  <w:proofErr w:type="spellStart"/>
+                                  <w:r>
+                                    <w:rPr>
+                                      <w:rFonts w:ascii="Times New Roman" w:hAnsi="Times New Roman" w:cs="Times New Roman"/>
+                                      <w:sz w:val="28"/>
+                                      <w:szCs w:val="28"/>
+                                    </w:rPr>
+                                    <w:t>linux</w:t>
+                                  </w:r>
+                                  <w:proofErr w:type="spellEnd"/>
+                                  <w:r>
+                                    <w:rPr>
+                                      <w:rFonts w:ascii="Times New Roman" w:hAnsi="Times New Roman" w:cs="Times New Roman"/>
+                                      <w:sz w:val="28"/>
+                                      <w:szCs w:val="28"/>
+                                    </w:rPr>
+                                    <w:t xml:space="preserve"> command on slaves.</w:t>
+                                  </w:r>
+                                </w:p>
+                                <w:p>
+                                  <w:pPr>
+                                    <w:rPr>
+                                      <w:rFonts w:ascii="Times New Roman" w:hAnsi="Times New Roman" w:cs="Times New Roman"/>
+                                      <w:sz w:val="28"/>
+                                      <w:szCs w:val="28"/>
+                                    </w:rPr>
+                                  </w:pPr>
+                                  <w:r>
+                                    <w:rPr>
+                                      <w:rFonts w:ascii="Times New Roman" w:hAnsi="Times New Roman" w:cs="Times New Roman"/>
+                                      <w:sz w:val="28"/>
+                                      <w:szCs w:val="28"/>
+                                    </w:rPr>
+                                    <w:t xml:space="preserve">Its default module of Ansible hence no need to </w:t>
+                                  </w:r>
+                                  <w:proofErr w:type="gramStart"/>
+                                  <w:r>
+                                    <w:rPr>
+                                      <w:rFonts w:ascii="Times New Roman" w:hAnsi="Times New Roman" w:cs="Times New Roman"/>
+                                      <w:sz w:val="28"/>
+                                      <w:szCs w:val="28"/>
+                                    </w:rPr>
+                                    <w:t>specify</w:t>
+                                  </w:r>
+                                  <w:proofErr w:type="gramEnd"/>
+                                </w:p>
+                                <w:p>
+                                  <w:pPr>
+                                    <w:rPr>
+                                      <w:rFonts w:ascii="Times New Roman" w:hAnsi="Times New Roman" w:cs="Times New Roman"/>
+                                      <w:sz w:val="28"/>
+                                      <w:szCs w:val="28"/>
+                                    </w:rPr>
+                                  </w:pPr>
+                                  <w:proofErr w:type="spellStart"/>
+                                  <w:r>
+                                    <w:rPr>
+                                      <w:rFonts w:ascii="Times New Roman" w:hAnsi="Times New Roman" w:cs="Times New Roman"/>
+                                      <w:sz w:val="28"/>
+                                      <w:szCs w:val="28"/>
+                                    </w:rPr>
+                                    <w:t>e.g</w:t>
+                                  </w:r>
+                                  <w:proofErr w:type="spellEnd"/>
+                                </w:p>
+                                <w:p>
+                                  <w:pPr>
+                                    <w:shd w:val="clear" w:color="auto" w:fill="FFFFFF"/>
+                                    <w:tabs>
+                                      <w:tab w:val="left" w:pos="916"/>
+                                      <w:tab w:val="left" w:pos="1832"/>
+                                      <w:tab w:val="left" w:pos="2748"/>
+                                      <w:tab w:val="left" w:pos="3664"/>
+                                      <w:tab w:val="left" w:pos="4580"/>
+                                      <w:tab w:val="left" w:pos="5496"/>
+                                      <w:tab w:val="left" w:pos="6412"/>
+                                      <w:tab w:val="left" w:pos="7328"/>
+                                      <w:tab w:val="left" w:pos="8244"/>
+                                      <w:tab w:val="left" w:pos="9160"/>
+                                      <w:tab w:val="left" w:pos="10076"/>
+                                      <w:tab w:val="left" w:pos="10992"/>
+                                      <w:tab w:val="left" w:pos="11908"/>
+                                      <w:tab w:val="left" w:pos="12824"/>
+                                      <w:tab w:val="left" w:pos="13740"/>
+                                      <w:tab w:val="left" w:pos="14656"/>
+                                    </w:tabs>
+                                    <w:rPr>
+                                      <w:rFonts w:ascii="Times New Roman" w:eastAsia="Times New Roman" w:hAnsi="Times New Roman" w:cs="Times New Roman"/>
+                                      <w:color w:val="000000"/>
+                                      <w:sz w:val="28"/>
+                                      <w:szCs w:val="28"/>
+                                      <w:lang w:eastAsia="en-IN"/>
+                                    </w:rPr>
+                                  </w:pPr>
+                                  <w:r>
+                                    <w:rPr>
+                                      <w:rFonts w:ascii="Times New Roman" w:eastAsia="Times New Roman" w:hAnsi="Times New Roman" w:cs="Times New Roman"/>
+                                      <w:color w:val="000000"/>
+                                      <w:sz w:val="28"/>
+                                      <w:szCs w:val="28"/>
+                                      <w:lang w:eastAsia="en-IN"/>
+                                    </w:rPr>
+                                    <w:t>ansible all   -a 'free -m'</w:t>
+                                  </w:r>
+                                </w:p>
+                                <w:p>
+                                  <w:pPr>
+                                    <w:rPr>
+                                      <w:rFonts w:ascii="Times New Roman" w:hAnsi="Times New Roman" w:cs="Times New Roman"/>
+                                      <w:sz w:val="28"/>
+                                      <w:szCs w:val="28"/>
+                                    </w:rPr>
+                                  </w:pPr>
+                                </w:p>
+                              </w:tc>
+                            </w:tr>
+                            <w:tr>
+                              <w:tc>
+                                <w:tcPr>
+                                  <w:tcW w:w="845" w:type="dxa"/>
+                                </w:tcPr>
+                                <w:p>
+                                  <w:pPr>
+                                    <w:rPr>
+                                      <w:rFonts w:ascii="Times New Roman" w:hAnsi="Times New Roman" w:cs="Times New Roman"/>
+                                      <w:sz w:val="28"/>
+                                      <w:szCs w:val="28"/>
+                                    </w:rPr>
+                                  </w:pPr>
+                                  <w:r>
+                                    <w:rPr>
+                                      <w:rFonts w:ascii="Times New Roman" w:hAnsi="Times New Roman" w:cs="Times New Roman"/>
+                                      <w:sz w:val="28"/>
+                                      <w:szCs w:val="28"/>
+                                    </w:rPr>
+                                    <w:t>2</w:t>
+                                  </w:r>
+                                </w:p>
+                              </w:tc>
+                              <w:tc>
+                                <w:tcPr>
+                                  <w:tcW w:w="2410" w:type="dxa"/>
+                                </w:tcPr>
+                                <w:p>
+                                  <w:pPr>
+                                    <w:rPr>
+                                      <w:rFonts w:ascii="Times New Roman" w:hAnsi="Times New Roman" w:cs="Times New Roman"/>
+                                      <w:sz w:val="28"/>
+                                      <w:szCs w:val="28"/>
+                                    </w:rPr>
+                                  </w:pPr>
+                                  <w:r>
+                                    <w:rPr>
+                                      <w:rFonts w:ascii="Times New Roman" w:hAnsi="Times New Roman" w:cs="Times New Roman"/>
+                                      <w:sz w:val="28"/>
+                                      <w:szCs w:val="28"/>
+                                    </w:rPr>
+                                    <w:t>shell</w:t>
+                                  </w:r>
+                                </w:p>
+                              </w:tc>
+                              <w:tc>
+                                <w:tcPr>
+                                  <w:tcW w:w="4977" w:type="dxa"/>
+                                </w:tcPr>
+                                <w:p>
+                                  <w:pPr>
+                                    <w:rPr>
+                                      <w:rFonts w:ascii="Times New Roman" w:hAnsi="Times New Roman" w:cs="Times New Roman"/>
+                                      <w:sz w:val="28"/>
+                                      <w:szCs w:val="28"/>
+                                    </w:rPr>
+                                  </w:pPr>
+                                  <w:r>
+                                    <w:rPr>
+                                      <w:rFonts w:ascii="Times New Roman" w:hAnsi="Times New Roman" w:cs="Times New Roman"/>
+                                      <w:sz w:val="28"/>
+                                      <w:szCs w:val="28"/>
+                                    </w:rPr>
+                                    <w:t xml:space="preserve">To run any </w:t>
+                                  </w:r>
+                                  <w:proofErr w:type="spellStart"/>
+                                  <w:r>
+                                    <w:rPr>
+                                      <w:rFonts w:ascii="Times New Roman" w:hAnsi="Times New Roman" w:cs="Times New Roman"/>
+                                      <w:sz w:val="28"/>
+                                      <w:szCs w:val="28"/>
+                                    </w:rPr>
+                                    <w:t>linux</w:t>
+                                  </w:r>
+                                  <w:proofErr w:type="spellEnd"/>
+                                  <w:r>
+                                    <w:rPr>
+                                      <w:rFonts w:ascii="Times New Roman" w:hAnsi="Times New Roman" w:cs="Times New Roman"/>
+                                      <w:sz w:val="28"/>
+                                      <w:szCs w:val="28"/>
+                                    </w:rPr>
+                                    <w:t xml:space="preserve"> script on slaves.</w:t>
+                                  </w:r>
+                                </w:p>
+                                <w:p>
+                                  <w:pPr>
+                                    <w:shd w:val="clear" w:color="auto" w:fill="FFFFFF"/>
+                                    <w:tabs>
+                                      <w:tab w:val="left" w:pos="916"/>
+                                      <w:tab w:val="left" w:pos="1832"/>
+                                      <w:tab w:val="left" w:pos="2748"/>
+                                      <w:tab w:val="left" w:pos="3664"/>
+                                      <w:tab w:val="left" w:pos="4580"/>
+                                      <w:tab w:val="left" w:pos="5496"/>
+                                      <w:tab w:val="left" w:pos="6412"/>
+                                      <w:tab w:val="left" w:pos="7328"/>
+                                      <w:tab w:val="left" w:pos="8244"/>
+                                      <w:tab w:val="left" w:pos="9160"/>
+                                      <w:tab w:val="left" w:pos="10076"/>
+                                      <w:tab w:val="left" w:pos="10992"/>
+                                      <w:tab w:val="left" w:pos="11908"/>
+                                      <w:tab w:val="left" w:pos="12824"/>
+                                      <w:tab w:val="left" w:pos="13740"/>
+                                      <w:tab w:val="left" w:pos="14656"/>
+                                    </w:tabs>
+                                    <w:rPr>
+                                      <w:rFonts w:ascii="Times New Roman" w:eastAsia="Times New Roman" w:hAnsi="Times New Roman" w:cs="Times New Roman"/>
+                                      <w:color w:val="000000"/>
+                                      <w:sz w:val="28"/>
+                                      <w:szCs w:val="28"/>
+                                      <w:lang w:eastAsia="en-IN"/>
+                                    </w:rPr>
+                                  </w:pPr>
+                                  <w:r>
+                                    <w:rPr>
+                                      <w:rFonts w:ascii="Times New Roman" w:hAnsi="Times New Roman" w:cs="Times New Roman"/>
+                                      <w:sz w:val="28"/>
+                                      <w:szCs w:val="28"/>
+                                    </w:rPr>
+                                    <w:t xml:space="preserve"> </w:t>
+                                  </w:r>
+                                  <w:proofErr w:type="spellStart"/>
+                                  <w:r>
+                                    <w:rPr>
+                                      <w:rFonts w:ascii="Times New Roman" w:hAnsi="Times New Roman" w:cs="Times New Roman"/>
+                                      <w:sz w:val="28"/>
+                                      <w:szCs w:val="28"/>
+                                    </w:rPr>
+                                    <w:t>e.g</w:t>
+                                  </w:r>
+                                  <w:proofErr w:type="spellEnd"/>
+                                  <w:r>
+                                    <w:rPr>
+                                      <w:rFonts w:ascii="Times New Roman" w:hAnsi="Times New Roman" w:cs="Times New Roman"/>
+                                      <w:sz w:val="28"/>
+                                      <w:szCs w:val="28"/>
+                                    </w:rPr>
+                                    <w:t xml:space="preserve"> </w:t>
+                                  </w:r>
+                                  <w:r>
+                                    <w:rPr>
+                                      <w:rFonts w:ascii="Times New Roman" w:eastAsia="Times New Roman" w:hAnsi="Times New Roman" w:cs="Times New Roman"/>
+                                      <w:color w:val="000000"/>
+                                      <w:sz w:val="28"/>
+                                      <w:szCs w:val="28"/>
+                                      <w:lang w:eastAsia="en-IN"/>
+                                    </w:rPr>
+                                    <w:t>Ansible command to store the memory info of all managed nodes in file1</w:t>
+                                  </w:r>
+                                  <w:r>
+                                    <w:rPr>
+                                      <w:rFonts w:ascii="Times New Roman" w:eastAsia="Times New Roman" w:hAnsi="Times New Roman" w:cs="Times New Roman"/>
+                                      <w:color w:val="000000"/>
+                                      <w:sz w:val="28"/>
+                                      <w:szCs w:val="28"/>
+                                      <w:lang w:eastAsia="en-IN"/>
+                                    </w:rPr>
+                                    <w:sym w:font="Wingdings" w:char="F0E0"/>
+                                  </w:r>
+                                </w:p>
+                                <w:p>
+                                  <w:pPr>
+                                    <w:shd w:val="clear" w:color="auto" w:fill="FFFFFF"/>
+                                    <w:tabs>
+                                      <w:tab w:val="left" w:pos="916"/>
+                                      <w:tab w:val="left" w:pos="1832"/>
+                                      <w:tab w:val="left" w:pos="2748"/>
+                                      <w:tab w:val="left" w:pos="3664"/>
+                                      <w:tab w:val="left" w:pos="4580"/>
+                                      <w:tab w:val="left" w:pos="5496"/>
+                                      <w:tab w:val="left" w:pos="6412"/>
+                                      <w:tab w:val="left" w:pos="7328"/>
+                                      <w:tab w:val="left" w:pos="8244"/>
+                                      <w:tab w:val="left" w:pos="9160"/>
+                                      <w:tab w:val="left" w:pos="10076"/>
+                                      <w:tab w:val="left" w:pos="10992"/>
+                                      <w:tab w:val="left" w:pos="11908"/>
+                                      <w:tab w:val="left" w:pos="12824"/>
+                                      <w:tab w:val="left" w:pos="13740"/>
+                                      <w:tab w:val="left" w:pos="14656"/>
+                                    </w:tabs>
+                                    <w:rPr>
+                                      <w:rFonts w:ascii="Times New Roman" w:eastAsia="Times New Roman" w:hAnsi="Times New Roman" w:cs="Times New Roman"/>
+                                      <w:color w:val="000000"/>
+                                      <w:sz w:val="28"/>
+                                      <w:szCs w:val="28"/>
+                                      <w:lang w:eastAsia="en-IN"/>
+                                    </w:rPr>
+                                  </w:pPr>
+                                  <w:r>
+                                    <w:rPr>
+                                      <w:rFonts w:ascii="Times New Roman" w:eastAsia="Times New Roman" w:hAnsi="Times New Roman" w:cs="Times New Roman"/>
+                                      <w:color w:val="000000"/>
+                                      <w:sz w:val="28"/>
+                                      <w:szCs w:val="28"/>
+                                      <w:lang w:eastAsia="en-IN"/>
+                                    </w:rPr>
+                                    <w:t>ansible all -m shell -a 'free -m &gt; file1'</w:t>
+                                  </w:r>
+                                </w:p>
+                                <w:p>
+                                  <w:pPr>
+                                    <w:rPr>
+                                      <w:rFonts w:ascii="Times New Roman" w:hAnsi="Times New Roman" w:cs="Times New Roman"/>
+                                      <w:sz w:val="28"/>
+                                      <w:szCs w:val="28"/>
+                                    </w:rPr>
+                                  </w:pPr>
+                                </w:p>
+                              </w:tc>
+                            </w:tr>
+                            <w:tr>
+                              <w:tc>
+                                <w:tcPr>
+                                  <w:tcW w:w="845" w:type="dxa"/>
+                                </w:tcPr>
+                                <w:p>
+                                  <w:pPr>
+                                    <w:rPr>
+                                      <w:rFonts w:ascii="Times New Roman" w:hAnsi="Times New Roman" w:cs="Times New Roman"/>
+                                      <w:sz w:val="28"/>
+                                      <w:szCs w:val="28"/>
+                                    </w:rPr>
+                                  </w:pPr>
+                                  <w:r>
+                                    <w:rPr>
+                                      <w:rFonts w:ascii="Times New Roman" w:hAnsi="Times New Roman" w:cs="Times New Roman"/>
+                                      <w:sz w:val="28"/>
+                                      <w:szCs w:val="28"/>
+                                    </w:rPr>
+                                    <w:t>3</w:t>
+                                  </w:r>
+                                </w:p>
+                              </w:tc>
+                              <w:tc>
+                                <w:tcPr>
+                                  <w:tcW w:w="2410" w:type="dxa"/>
+                                </w:tcPr>
+                                <w:p>
+                                  <w:pPr>
+                                    <w:rPr>
+                                      <w:rFonts w:ascii="Times New Roman" w:hAnsi="Times New Roman" w:cs="Times New Roman"/>
+                                      <w:sz w:val="28"/>
+                                      <w:szCs w:val="28"/>
+                                    </w:rPr>
+                                  </w:pPr>
+                                  <w:r>
+                                    <w:rPr>
+                                      <w:rFonts w:ascii="Times New Roman" w:hAnsi="Times New Roman" w:cs="Times New Roman"/>
+                                      <w:sz w:val="28"/>
+                                      <w:szCs w:val="28"/>
+                                    </w:rPr>
+                                    <w:t>user</w:t>
+                                  </w:r>
+                                </w:p>
+                              </w:tc>
+                              <w:tc>
+                                <w:tcPr>
+                                  <w:tcW w:w="4977" w:type="dxa"/>
+                                </w:tcPr>
+                                <w:p>
+                                  <w:pPr>
+                                    <w:rPr>
+                                      <w:rFonts w:ascii="Times New Roman" w:eastAsia="Times New Roman" w:hAnsi="Times New Roman" w:cs="Times New Roman"/>
+                                      <w:color w:val="000000"/>
+                                      <w:sz w:val="28"/>
+                                      <w:szCs w:val="28"/>
+                                      <w:lang w:eastAsia="en-IN"/>
+                                    </w:rPr>
+                                  </w:pPr>
+                                  <w:r>
+                                    <w:rPr>
+                                      <w:rFonts w:ascii="Times New Roman" w:eastAsia="Times New Roman" w:hAnsi="Times New Roman" w:cs="Times New Roman"/>
+                                      <w:color w:val="000000"/>
+                                      <w:sz w:val="28"/>
+                                      <w:szCs w:val="28"/>
+                                      <w:lang w:eastAsia="en-IN"/>
+                                    </w:rPr>
+                                    <w:t>to create a user and assign a password</w:t>
+                                  </w:r>
+                                  <w:r>
+                                    <w:rPr>
+                                      <w:rFonts w:ascii="Times New Roman" w:eastAsia="Times New Roman" w:hAnsi="Times New Roman" w:cs="Times New Roman"/>
+                                      <w:color w:val="000000"/>
+                                      <w:sz w:val="28"/>
+                                      <w:szCs w:val="28"/>
+                                      <w:lang w:eastAsia="en-IN"/>
+                                    </w:rPr>
+                                    <w:t xml:space="preserve">, </w:t>
+                                  </w:r>
+                                  <w:r>
+                                    <w:rPr>
+                                      <w:rFonts w:ascii="Times New Roman" w:eastAsia="Times New Roman" w:hAnsi="Times New Roman" w:cs="Times New Roman"/>
+                                      <w:color w:val="000000"/>
+                                      <w:sz w:val="28"/>
+                                      <w:szCs w:val="28"/>
+                                      <w:lang w:eastAsia="en-IN"/>
+                                    </w:rPr>
+                                    <w:t xml:space="preserve">assign home </w:t>
+                                  </w:r>
+                                  <w:proofErr w:type="spellStart"/>
+                                  <w:r>
+                                    <w:rPr>
+                                      <w:rFonts w:ascii="Times New Roman" w:eastAsia="Times New Roman" w:hAnsi="Times New Roman" w:cs="Times New Roman"/>
+                                      <w:color w:val="000000"/>
+                                      <w:sz w:val="28"/>
+                                      <w:szCs w:val="28"/>
+                                      <w:lang w:eastAsia="en-IN"/>
+                                    </w:rPr>
+                                    <w:t>dirs</w:t>
+                                  </w:r>
+                                  <w:proofErr w:type="spellEnd"/>
+                                  <w:r>
+                                    <w:rPr>
+                                      <w:rFonts w:ascii="Times New Roman" w:eastAsia="Times New Roman" w:hAnsi="Times New Roman" w:cs="Times New Roman"/>
+                                      <w:color w:val="000000"/>
+                                      <w:sz w:val="28"/>
+                                      <w:szCs w:val="28"/>
+                                      <w:lang w:eastAsia="en-IN"/>
+                                    </w:rPr>
+                                    <w:t xml:space="preserve">, default working shell, </w:t>
+                                  </w:r>
+                                  <w:proofErr w:type="spellStart"/>
+                                  <w:r>
+                                    <w:rPr>
+                                      <w:rFonts w:ascii="Times New Roman" w:eastAsia="Times New Roman" w:hAnsi="Times New Roman" w:cs="Times New Roman"/>
+                                      <w:color w:val="000000"/>
+                                      <w:sz w:val="28"/>
+                                      <w:szCs w:val="28"/>
+                                      <w:lang w:eastAsia="en-IN"/>
+                                    </w:rPr>
+                                    <w:t>uid</w:t>
+                                  </w:r>
+                                  <w:proofErr w:type="spellEnd"/>
+                                  <w:r>
+                                    <w:rPr>
+                                      <w:rFonts w:ascii="Times New Roman" w:eastAsia="Times New Roman" w:hAnsi="Times New Roman" w:cs="Times New Roman"/>
+                                      <w:color w:val="000000"/>
+                                      <w:sz w:val="28"/>
+                                      <w:szCs w:val="28"/>
+                                      <w:lang w:eastAsia="en-IN"/>
+                                    </w:rPr>
+                                    <w:t xml:space="preserve"> </w:t>
+                                  </w:r>
+                                  <w:proofErr w:type="gramStart"/>
+                                  <w:r>
+                                    <w:rPr>
+                                      <w:rFonts w:ascii="Times New Roman" w:eastAsia="Times New Roman" w:hAnsi="Times New Roman" w:cs="Times New Roman"/>
+                                      <w:color w:val="000000"/>
+                                      <w:sz w:val="28"/>
+                                      <w:szCs w:val="28"/>
+                                      <w:lang w:eastAsia="en-IN"/>
+                                    </w:rPr>
+                                    <w:t>etc</w:t>
+                                  </w:r>
+                                  <w:proofErr w:type="gramEnd"/>
+                                </w:p>
+                                <w:p>
+                                  <w:pPr>
+                                    <w:rPr>
+                                      <w:rFonts w:ascii="Times New Roman" w:eastAsia="Times New Roman" w:hAnsi="Times New Roman" w:cs="Times New Roman"/>
+                                      <w:color w:val="000000"/>
+                                      <w:sz w:val="28"/>
+                                      <w:szCs w:val="28"/>
+                                      <w:lang w:eastAsia="en-IN"/>
+                                    </w:rPr>
+                                  </w:pPr>
+                                  <w:proofErr w:type="spellStart"/>
+                                  <w:r>
+                                    <w:rPr>
+                                      <w:rFonts w:ascii="Times New Roman" w:eastAsia="Times New Roman" w:hAnsi="Times New Roman" w:cs="Times New Roman"/>
+                                      <w:color w:val="000000"/>
+                                      <w:sz w:val="28"/>
+                                      <w:szCs w:val="28"/>
+                                      <w:lang w:eastAsia="en-IN"/>
+                                    </w:rPr>
+                                    <w:t>e.g</w:t>
+                                  </w:r>
+                                  <w:proofErr w:type="spellEnd"/>
+                                </w:p>
+                                <w:p>
+                                  <w:pPr>
+                                    <w:shd w:val="clear" w:color="auto" w:fill="FFFFFF"/>
+                                    <w:tabs>
+                                      <w:tab w:val="left" w:pos="916"/>
+                                      <w:tab w:val="left" w:pos="1832"/>
+                                      <w:tab w:val="left" w:pos="2748"/>
+                                      <w:tab w:val="left" w:pos="3664"/>
+                                      <w:tab w:val="left" w:pos="4580"/>
+                                      <w:tab w:val="left" w:pos="5496"/>
+                                      <w:tab w:val="left" w:pos="6412"/>
+                                      <w:tab w:val="left" w:pos="7328"/>
+                                      <w:tab w:val="left" w:pos="8244"/>
+                                      <w:tab w:val="left" w:pos="9160"/>
+                                      <w:tab w:val="left" w:pos="10076"/>
+                                      <w:tab w:val="left" w:pos="10992"/>
+                                      <w:tab w:val="left" w:pos="11908"/>
+                                      <w:tab w:val="left" w:pos="12824"/>
+                                      <w:tab w:val="left" w:pos="13740"/>
+                                      <w:tab w:val="left" w:pos="14656"/>
+                                    </w:tabs>
+                                    <w:rPr>
+                                      <w:rFonts w:ascii="Times New Roman" w:eastAsia="Times New Roman" w:hAnsi="Times New Roman" w:cs="Times New Roman"/>
+                                      <w:color w:val="000000"/>
+                                      <w:sz w:val="28"/>
+                                      <w:szCs w:val="28"/>
+                                      <w:lang w:eastAsia="en-IN"/>
+                                    </w:rPr>
+                                  </w:pPr>
+                                  <w:r>
+                                    <w:rPr>
+                                      <w:rFonts w:ascii="Times New Roman" w:eastAsia="Times New Roman" w:hAnsi="Times New Roman" w:cs="Times New Roman"/>
+                                      <w:color w:val="000000"/>
+                                      <w:sz w:val="28"/>
+                                      <w:szCs w:val="28"/>
+                                      <w:lang w:eastAsia="en-IN"/>
+                                    </w:rPr>
+                                    <w:t>ansible all -m user -a 'name=Anu password=</w:t>
+                                  </w:r>
+                                  <w:proofErr w:type="spellStart"/>
+                                  <w:r>
+                                    <w:rPr>
+                                      <w:rFonts w:ascii="Times New Roman" w:eastAsia="Times New Roman" w:hAnsi="Times New Roman" w:cs="Times New Roman"/>
+                                      <w:color w:val="000000"/>
+                                      <w:sz w:val="28"/>
+                                      <w:szCs w:val="28"/>
+                                      <w:lang w:eastAsia="en-IN"/>
+                                    </w:rPr>
+                                    <w:t>intelliqit</w:t>
+                                  </w:r>
+                                  <w:proofErr w:type="spellEnd"/>
+                                  <w:r>
+                                    <w:rPr>
+                                      <w:rFonts w:ascii="Times New Roman" w:eastAsia="Times New Roman" w:hAnsi="Times New Roman" w:cs="Times New Roman"/>
+                                      <w:color w:val="000000"/>
+                                      <w:sz w:val="28"/>
+                                      <w:szCs w:val="28"/>
+                                      <w:lang w:eastAsia="en-IN"/>
+                                    </w:rPr>
+                                    <w:t xml:space="preserve"> </w:t>
+                                  </w:r>
+                                  <w:proofErr w:type="spellStart"/>
+                                  <w:r>
+                                    <w:rPr>
+                                      <w:rFonts w:ascii="Times New Roman" w:eastAsia="Times New Roman" w:hAnsi="Times New Roman" w:cs="Times New Roman"/>
+                                      <w:color w:val="000000"/>
+                                      <w:sz w:val="28"/>
+                                      <w:szCs w:val="28"/>
+                                      <w:lang w:eastAsia="en-IN"/>
+                                    </w:rPr>
+                                    <w:t>uid</w:t>
+                                  </w:r>
+                                  <w:proofErr w:type="spellEnd"/>
+                                  <w:r>
+                                    <w:rPr>
+                                      <w:rFonts w:ascii="Times New Roman" w:eastAsia="Times New Roman" w:hAnsi="Times New Roman" w:cs="Times New Roman"/>
+                                      <w:color w:val="000000"/>
+                                      <w:sz w:val="28"/>
+                                      <w:szCs w:val="28"/>
+                                      <w:lang w:eastAsia="en-IN"/>
+                                    </w:rPr>
+                                    <w:t xml:space="preserve">=1234  </w:t>
+                                  </w:r>
+                                </w:p>
+                                <w:p>
+                                  <w:pPr>
+                                    <w:shd w:val="clear" w:color="auto" w:fill="FFFFFF"/>
+                                    <w:tabs>
+                                      <w:tab w:val="left" w:pos="916"/>
+                                      <w:tab w:val="left" w:pos="1832"/>
+                                      <w:tab w:val="left" w:pos="2748"/>
+                                      <w:tab w:val="left" w:pos="3664"/>
+                                      <w:tab w:val="left" w:pos="4580"/>
+                                      <w:tab w:val="left" w:pos="5496"/>
+                                      <w:tab w:val="left" w:pos="6412"/>
+                                      <w:tab w:val="left" w:pos="7328"/>
+                                      <w:tab w:val="left" w:pos="8244"/>
+                                      <w:tab w:val="left" w:pos="9160"/>
+                                      <w:tab w:val="left" w:pos="10076"/>
+                                      <w:tab w:val="left" w:pos="10992"/>
+                                      <w:tab w:val="left" w:pos="11908"/>
+                                      <w:tab w:val="left" w:pos="12824"/>
+                                      <w:tab w:val="left" w:pos="13740"/>
+                                      <w:tab w:val="left" w:pos="14656"/>
+                                    </w:tabs>
+                                    <w:rPr>
+                                      <w:rFonts w:ascii="Times New Roman" w:eastAsia="Times New Roman" w:hAnsi="Times New Roman" w:cs="Times New Roman"/>
+                                      <w:color w:val="000000"/>
+                                      <w:sz w:val="28"/>
+                                      <w:szCs w:val="28"/>
+                                      <w:lang w:eastAsia="en-IN"/>
+                                    </w:rPr>
+                                  </w:pPr>
+                                  <w:r>
+                                    <w:rPr>
+                                      <w:rFonts w:ascii="Times New Roman" w:eastAsia="Times New Roman" w:hAnsi="Times New Roman" w:cs="Times New Roman"/>
+                                      <w:color w:val="000000"/>
+                                      <w:sz w:val="28"/>
+                                      <w:szCs w:val="28"/>
+                                      <w:lang w:eastAsia="en-IN"/>
+                                    </w:rPr>
+                                    <w:t xml:space="preserve">             home=/home/ubuntu/Anu shell=/bin/bash comment="A normal user"' -b</w:t>
+                                  </w:r>
+                                </w:p>
+                                <w:p>
+                                  <w:pPr>
+                                    <w:rPr>
+                                      <w:rFonts w:ascii="Times New Roman" w:hAnsi="Times New Roman" w:cs="Times New Roman"/>
+                                      <w:sz w:val="28"/>
+                                      <w:szCs w:val="28"/>
+                                    </w:rPr>
+                                  </w:pPr>
+                                </w:p>
+                              </w:tc>
+                            </w:tr>
+                            <w:tr>
+                              <w:tc>
+                                <w:tcPr>
+                                  <w:tcW w:w="845" w:type="dxa"/>
+                                </w:tcPr>
+                                <w:p>
+                                  <w:pPr>
+                                    <w:rPr>
+                                      <w:rFonts w:ascii="Times New Roman" w:hAnsi="Times New Roman" w:cs="Times New Roman"/>
+                                      <w:sz w:val="28"/>
+                                      <w:szCs w:val="28"/>
+                                    </w:rPr>
+                                  </w:pPr>
+                                  <w:r>
+                                    <w:rPr>
+                                      <w:rFonts w:ascii="Times New Roman" w:hAnsi="Times New Roman" w:cs="Times New Roman"/>
+                                      <w:sz w:val="28"/>
+                                      <w:szCs w:val="28"/>
+                                    </w:rPr>
+                                    <w:t>4</w:t>
+                                  </w:r>
+                                </w:p>
+                              </w:tc>
+                              <w:tc>
+                                <w:tcPr>
+                                  <w:tcW w:w="2410" w:type="dxa"/>
+                                </w:tcPr>
+                                <w:p>
+                                  <w:pPr>
+                                    <w:rPr>
+                                      <w:rFonts w:ascii="Times New Roman" w:hAnsi="Times New Roman" w:cs="Times New Roman"/>
+                                      <w:sz w:val="28"/>
+                                      <w:szCs w:val="28"/>
+                                    </w:rPr>
+                                  </w:pPr>
+                                  <w:r>
+                                    <w:rPr>
+                                      <w:rFonts w:ascii="Times New Roman" w:hAnsi="Times New Roman" w:cs="Times New Roman"/>
+                                      <w:sz w:val="28"/>
+                                      <w:szCs w:val="28"/>
+                                    </w:rPr>
+                                    <w:t>file</w:t>
+                                  </w:r>
+                                </w:p>
+                              </w:tc>
+                              <w:tc>
+                                <w:tcPr>
+                                  <w:tcW w:w="4977" w:type="dxa"/>
+                                </w:tcPr>
+                                <w:p>
+                                  <w:pPr>
+                                    <w:rPr>
+                                      <w:rFonts w:ascii="Times New Roman" w:eastAsia="Times New Roman" w:hAnsi="Times New Roman" w:cs="Times New Roman"/>
+                                      <w:color w:val="000000"/>
+                                      <w:sz w:val="28"/>
+                                      <w:szCs w:val="28"/>
+                                      <w:lang w:eastAsia="en-IN"/>
+                                    </w:rPr>
+                                  </w:pPr>
+                                  <w:r>
+                                    <w:rPr>
+                                      <w:rFonts w:ascii="Times New Roman" w:eastAsia="Times New Roman" w:hAnsi="Times New Roman" w:cs="Times New Roman"/>
+                                      <w:color w:val="000000"/>
+                                      <w:sz w:val="28"/>
+                                      <w:szCs w:val="28"/>
+                                      <w:lang w:eastAsia="en-IN"/>
+                                    </w:rPr>
+                                    <w:t>to create a file on all managed nodes</w:t>
+                                  </w:r>
+                                </w:p>
+                                <w:p>
+                                  <w:pPr>
+                                    <w:rPr>
+                                      <w:rFonts w:ascii="Times New Roman" w:eastAsia="Times New Roman" w:hAnsi="Times New Roman" w:cs="Times New Roman"/>
+                                      <w:color w:val="000000"/>
+                                      <w:sz w:val="28"/>
+                                      <w:szCs w:val="28"/>
+                                      <w:lang w:eastAsia="en-IN"/>
+                                    </w:rPr>
+                                  </w:pPr>
+                                  <w:proofErr w:type="spellStart"/>
+                                  <w:r>
+                                    <w:rPr>
+                                      <w:rFonts w:ascii="Times New Roman" w:eastAsia="Times New Roman" w:hAnsi="Times New Roman" w:cs="Times New Roman"/>
+                                      <w:color w:val="000000"/>
+                                      <w:sz w:val="28"/>
+                                      <w:szCs w:val="28"/>
+                                      <w:lang w:eastAsia="en-IN"/>
+                                    </w:rPr>
+                                    <w:t>e.g</w:t>
+                                  </w:r>
+                                  <w:proofErr w:type="spellEnd"/>
+                                </w:p>
+                                <w:p>
+                                  <w:pPr>
+                                    <w:rPr>
+                                      <w:rFonts w:ascii="Times New Roman" w:hAnsi="Times New Roman" w:cs="Times New Roman"/>
+                                      <w:sz w:val="28"/>
+                                      <w:szCs w:val="28"/>
+                                    </w:rPr>
+                                  </w:pPr>
+                                  <w:r>
+                                    <w:rPr>
+                                      <w:rFonts w:ascii="Times New Roman" w:eastAsia="Times New Roman" w:hAnsi="Times New Roman" w:cs="Times New Roman"/>
+                                      <w:color w:val="000000"/>
+                                      <w:sz w:val="28"/>
+                                      <w:szCs w:val="28"/>
+                                      <w:lang w:eastAsia="en-IN"/>
+                                    </w:rPr>
+                                    <w:t>ansible all -m file -a 'name=/</w:t>
+                                  </w:r>
+                                  <w:proofErr w:type="spellStart"/>
+                                  <w:r>
+                                    <w:rPr>
+                                      <w:rFonts w:ascii="Times New Roman" w:eastAsia="Times New Roman" w:hAnsi="Times New Roman" w:cs="Times New Roman"/>
+                                      <w:color w:val="000000"/>
+                                      <w:sz w:val="28"/>
+                                      <w:szCs w:val="28"/>
+                                      <w:lang w:eastAsia="en-IN"/>
+                                    </w:rPr>
+                                    <w:t>tmp</w:t>
+                                  </w:r>
+                                  <w:proofErr w:type="spellEnd"/>
+                                  <w:r>
+                                    <w:rPr>
+                                      <w:rFonts w:ascii="Times New Roman" w:eastAsia="Times New Roman" w:hAnsi="Times New Roman" w:cs="Times New Roman"/>
+                                      <w:color w:val="000000"/>
+                                      <w:sz w:val="28"/>
+                                      <w:szCs w:val="28"/>
+                                      <w:lang w:eastAsia="en-IN"/>
+                                    </w:rPr>
+                                    <w:t>/file14 state=touch'</w:t>
+                                  </w:r>
+                                </w:p>
+                              </w:tc>
+                            </w:tr>
+                            <w:tr>
+                              <w:tc>
+                                <w:tcPr>
+                                  <w:tcW w:w="845" w:type="dxa"/>
+                                </w:tcPr>
+                                <w:p>
+                                  <w:pPr>
+                                    <w:rPr>
+                                      <w:rFonts w:ascii="Times New Roman" w:hAnsi="Times New Roman" w:cs="Times New Roman"/>
+                                      <w:sz w:val="28"/>
+                                      <w:szCs w:val="28"/>
+                                    </w:rPr>
+                                  </w:pPr>
+                                  <w:r>
+                                    <w:rPr>
+                                      <w:rFonts w:ascii="Times New Roman" w:hAnsi="Times New Roman" w:cs="Times New Roman"/>
+                                      <w:sz w:val="28"/>
+                                      <w:szCs w:val="28"/>
+                                    </w:rPr>
+                                    <w:t>5</w:t>
+                                  </w:r>
+                                </w:p>
+                              </w:tc>
+                              <w:tc>
+                                <w:tcPr>
+                                  <w:tcW w:w="2410" w:type="dxa"/>
+                                </w:tcPr>
+                                <w:p>
+                                  <w:pPr>
+                                    <w:rPr>
+                                      <w:rFonts w:ascii="Times New Roman" w:hAnsi="Times New Roman" w:cs="Times New Roman"/>
+                                      <w:sz w:val="28"/>
+                                      <w:szCs w:val="28"/>
+                                    </w:rPr>
+                                  </w:pPr>
+                                  <w:r>
+                                    <w:rPr>
+                                      <w:rFonts w:ascii="Times New Roman" w:hAnsi="Times New Roman" w:cs="Times New Roman"/>
+                                      <w:sz w:val="28"/>
+                                      <w:szCs w:val="28"/>
+                                    </w:rPr>
+                                    <w:t>copy</w:t>
+                                  </w:r>
+                                </w:p>
+                              </w:tc>
+                              <w:tc>
+                                <w:tcPr>
+                                  <w:tcW w:w="4977" w:type="dxa"/>
+                                </w:tcPr>
+                                <w:p>
+                                  <w:pPr>
+                                    <w:rPr>
+                                      <w:rFonts w:ascii="Times New Roman" w:eastAsia="Times New Roman" w:hAnsi="Times New Roman" w:cs="Times New Roman"/>
+                                      <w:color w:val="000000"/>
+                                      <w:sz w:val="28"/>
+                                      <w:szCs w:val="28"/>
+                                      <w:lang w:eastAsia="en-IN"/>
+                                    </w:rPr>
+                                  </w:pPr>
+                                  <w:r>
+                                    <w:rPr>
+                                      <w:rFonts w:ascii="Times New Roman" w:eastAsia="Times New Roman" w:hAnsi="Times New Roman" w:cs="Times New Roman"/>
+                                      <w:color w:val="000000"/>
+                                      <w:sz w:val="28"/>
+                                      <w:szCs w:val="28"/>
+                                      <w:lang w:eastAsia="en-IN"/>
+                                    </w:rPr>
+                                    <w:t>to copy a file from controller to all managed nodes</w:t>
+                                  </w:r>
+                                </w:p>
+                                <w:p>
+                                  <w:pPr>
+                                    <w:rPr>
+                                      <w:rFonts w:ascii="Times New Roman" w:eastAsia="Times New Roman" w:hAnsi="Times New Roman" w:cs="Times New Roman"/>
+                                      <w:color w:val="000000"/>
+                                      <w:sz w:val="28"/>
+                                      <w:szCs w:val="28"/>
+                                      <w:lang w:eastAsia="en-IN"/>
+                                    </w:rPr>
+                                  </w:pPr>
+                                  <w:proofErr w:type="spellStart"/>
+                                  <w:r>
+                                    <w:rPr>
+                                      <w:rFonts w:ascii="Times New Roman" w:eastAsia="Times New Roman" w:hAnsi="Times New Roman" w:cs="Times New Roman"/>
+                                      <w:color w:val="000000"/>
+                                      <w:sz w:val="28"/>
+                                      <w:szCs w:val="28"/>
+                                      <w:lang w:eastAsia="en-IN"/>
+                                    </w:rPr>
+                                    <w:t>e.g</w:t>
+                                  </w:r>
+                                  <w:proofErr w:type="spellEnd"/>
+                                </w:p>
+                                <w:p>
+                                  <w:pPr>
+                                    <w:shd w:val="clear" w:color="auto" w:fill="FFFFFF"/>
+                                    <w:tabs>
+                                      <w:tab w:val="left" w:pos="916"/>
+                                      <w:tab w:val="left" w:pos="1832"/>
+                                      <w:tab w:val="left" w:pos="2748"/>
+                                      <w:tab w:val="left" w:pos="3664"/>
+                                      <w:tab w:val="left" w:pos="4580"/>
+                                      <w:tab w:val="left" w:pos="5496"/>
+                                      <w:tab w:val="left" w:pos="6412"/>
+                                      <w:tab w:val="left" w:pos="7328"/>
+                                      <w:tab w:val="left" w:pos="8244"/>
+                                      <w:tab w:val="left" w:pos="9160"/>
+                                      <w:tab w:val="left" w:pos="10076"/>
+                                      <w:tab w:val="left" w:pos="10992"/>
+                                      <w:tab w:val="left" w:pos="11908"/>
+                                      <w:tab w:val="left" w:pos="12824"/>
+                                      <w:tab w:val="left" w:pos="13740"/>
+                                      <w:tab w:val="left" w:pos="14656"/>
+                                    </w:tabs>
+                                    <w:rPr>
+                                      <w:rFonts w:ascii="Times New Roman" w:eastAsia="Times New Roman" w:hAnsi="Times New Roman" w:cs="Times New Roman"/>
+                                      <w:color w:val="000000"/>
+                                      <w:sz w:val="28"/>
+                                      <w:szCs w:val="28"/>
+                                      <w:lang w:eastAsia="en-IN"/>
+                                    </w:rPr>
+                                  </w:pPr>
+                                  <w:r>
+                                    <w:rPr>
+                                      <w:rFonts w:ascii="Times New Roman" w:eastAsia="Times New Roman" w:hAnsi="Times New Roman" w:cs="Times New Roman"/>
+                                      <w:color w:val="000000"/>
+                                      <w:sz w:val="28"/>
+                                      <w:szCs w:val="28"/>
+                                      <w:lang w:eastAsia="en-IN"/>
+                                    </w:rPr>
+                                    <w:t>ansible all -m copy -a '</w:t>
+                                  </w:r>
+                                  <w:proofErr w:type="spellStart"/>
+                                  <w:r>
+                                    <w:rPr>
+                                      <w:rFonts w:ascii="Times New Roman" w:eastAsia="Times New Roman" w:hAnsi="Times New Roman" w:cs="Times New Roman"/>
+                                      <w:color w:val="000000"/>
+                                      <w:sz w:val="28"/>
+                                      <w:szCs w:val="28"/>
+                                      <w:lang w:eastAsia="en-IN"/>
+                                    </w:rPr>
+                                    <w:t>src</w:t>
+                                  </w:r>
+                                  <w:proofErr w:type="spellEnd"/>
+                                  <w:r>
+                                    <w:rPr>
+                                      <w:rFonts w:ascii="Times New Roman" w:eastAsia="Times New Roman" w:hAnsi="Times New Roman" w:cs="Times New Roman"/>
+                                      <w:color w:val="000000"/>
+                                      <w:sz w:val="28"/>
+                                      <w:szCs w:val="28"/>
+                                      <w:lang w:eastAsia="en-IN"/>
+                                    </w:rPr>
+                                    <w:t xml:space="preserve">=file100 </w:t>
+                                  </w:r>
+                                  <w:proofErr w:type="spellStart"/>
+                                  <w:r>
+                                    <w:rPr>
+                                      <w:rFonts w:ascii="Times New Roman" w:eastAsia="Times New Roman" w:hAnsi="Times New Roman" w:cs="Times New Roman"/>
+                                      <w:color w:val="000000"/>
+                                      <w:sz w:val="28"/>
+                                      <w:szCs w:val="28"/>
+                                      <w:lang w:eastAsia="en-IN"/>
+                                    </w:rPr>
+                                    <w:t>dest</w:t>
+                                  </w:r>
+                                  <w:proofErr w:type="spellEnd"/>
+                                  <w:r>
+                                    <w:rPr>
+                                      <w:rFonts w:ascii="Times New Roman" w:eastAsia="Times New Roman" w:hAnsi="Times New Roman" w:cs="Times New Roman"/>
+                                      <w:color w:val="000000"/>
+                                      <w:sz w:val="28"/>
+                                      <w:szCs w:val="28"/>
+                                      <w:lang w:eastAsia="en-IN"/>
+                                    </w:rPr>
+                                    <w:t>=/</w:t>
+                                  </w:r>
+                                  <w:proofErr w:type="spellStart"/>
+                                  <w:r>
+                                    <w:rPr>
+                                      <w:rFonts w:ascii="Times New Roman" w:eastAsia="Times New Roman" w:hAnsi="Times New Roman" w:cs="Times New Roman"/>
+                                      <w:color w:val="000000"/>
+                                      <w:sz w:val="28"/>
+                                      <w:szCs w:val="28"/>
+                                      <w:lang w:eastAsia="en-IN"/>
+                                    </w:rPr>
+                                    <w:t>tmp</w:t>
+                                  </w:r>
+                                  <w:proofErr w:type="spellEnd"/>
+                                  <w:r>
+                                    <w:rPr>
+                                      <w:rFonts w:ascii="Times New Roman" w:eastAsia="Times New Roman" w:hAnsi="Times New Roman" w:cs="Times New Roman"/>
+                                      <w:color w:val="000000"/>
+                                      <w:sz w:val="28"/>
+                                      <w:szCs w:val="28"/>
+                                      <w:lang w:eastAsia="en-IN"/>
+                                    </w:rPr>
+                                    <w:t>'</w:t>
+                                  </w:r>
+                                </w:p>
+                                <w:p>
+                                  <w:pPr>
+                                    <w:rPr>
+                                      <w:rFonts w:ascii="Times New Roman" w:eastAsia="Times New Roman" w:hAnsi="Times New Roman" w:cs="Times New Roman"/>
+                                      <w:color w:val="000000"/>
+                                      <w:sz w:val="28"/>
+                                      <w:szCs w:val="28"/>
+                                      <w:lang w:eastAsia="en-IN"/>
+                                    </w:rPr>
+                                  </w:pPr>
+                                </w:p>
+                              </w:tc>
+                            </w:tr>
+                          </w:tbl>
+                          <w:p/>
+                        </w:txbxContent>
+                      </wps:txbx>
+                      <wps:bodyPr rot="0" spcFirstLastPara="0" vertOverflow="overflow" horzOverflow="overflow" vert="horz" wrap="square" lIns="91440" tIns="45720" rIns="91440" bIns="45720" numCol="1" spcCol="0" rtlCol="0" fromWordArt="0" anchor="t" anchorCtr="0" forceAA="0" compatLnSpc="1">
+                        <a:prstTxWarp prst="textNoShape">
+                          <a:avLst/>
+                        </a:prstTxWarp>
+                        <a:noAutofit/>
+                      </wps:bodyPr>
+                    </wps:wsp>
+                  </a:graphicData>
+                </a:graphic>
+                <wp14:sizeRelV relativeFrom="margin">
+                  <wp14:pctHeight>0</wp14:pctHeight>
+                </wp14:sizeRelV>
+              </wp:anchor>
+            </w:drawing>
+          </mc:Choice>
+          <mc:Fallback>
+            <w:pict>
+              <v:shapetype w14:anchorId="4ADC4688" id="_x0000_t202" coordsize="21600,21600" o:spt="202" path="m,l,21600r21600,l21600,xe">
+                <v:stroke joinstyle="miter"/>
+                <v:path gradientshapeok="t" o:connecttype="rect"/>
+              </v:shapetype>
+              <v:shape id="Text Box 1" o:spid="_x0000_s1026" type="#_x0000_t202" style="position:absolute;margin-left:626.25pt;margin-top:13.4pt;width:427.1pt;height:854.25pt;z-index:251659264;visibility:visible;mso-wrap-style:square;mso-height-percent:0;mso-wrap-distance-left:9pt;mso-wrap-distance-top:0;mso-wrap-distance-right:9pt;mso-wrap-distance-bottom:0;mso-position-horizontal:absolute;mso-position-horizontal-relative:text;mso-position-vertical:absolute;mso-position-vertical-relative:text;mso-height-percent:0;mso-height-relative:margin;v-text-anchor:top" o:gfxdata="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" fillcolor="white [3201]" strokeweight=".5pt">
+                <v:textbox>
+                  <w:txbxContent>
+                    <w:tbl>
+                      <w:tblPr>
+                        <w:tblStyle w:val="TableGrid"/>
+                        <w:tblW w:w="0" w:type="auto"/>
+                        <w:tblLook w:val="04A0" w:firstRow="1" w:lastRow="0" w:firstColumn="1" w:lastColumn="0" w:noHBand="0" w:noVBand="1"/>
+                      </w:tblPr>
+                      <w:tblGrid>
+                        <w:gridCol w:w="845"/>
+                        <w:gridCol w:w="2410"/>
+                        <w:gridCol w:w="4977"/>
+                      </w:tblGrid>
+                      <w:tr>
+                        <w:tc>
+                          <w:tcPr>
+                            <w:tcW w:w="845" w:type="dxa"/>
+                          </w:tcPr>
+                          <w:p>
+                            <w:pPr>
+                              <w:rPr>
+                                <w:rFonts w:ascii="Times New Roman" w:hAnsi="Times New Roman" w:cs="Times New Roman"/>
+                                <w:sz w:val="28"/>
+                                <w:szCs w:val="28"/>
+                              </w:rPr>
+                            </w:pPr>
+                            <w:r>
+                              <w:rPr>
+                                <w:rFonts w:ascii="Times New Roman" w:hAnsi="Times New Roman" w:cs="Times New Roman"/>
+                                <w:sz w:val="28"/>
+                                <w:szCs w:val="28"/>
+                              </w:rPr>
+                              <w:t>Sr. no.</w:t>
+                            </w:r>
+                          </w:p>
+                        </w:tc>
+                        <w:tc>
+                          <w:tcPr>
+                            <w:tcW w:w="2410" w:type="dxa"/>
+                          </w:tcPr>
+                          <w:p>
+                            <w:pPr>
+                              <w:rPr>
+                                <w:rFonts w:ascii="Times New Roman" w:hAnsi="Times New Roman" w:cs="Times New Roman"/>
+                                <w:sz w:val="28"/>
+                                <w:szCs w:val="28"/>
+                              </w:rPr>
+                            </w:pPr>
+                            <w:r>
+                              <w:rPr>
+                                <w:rFonts w:ascii="Times New Roman" w:hAnsi="Times New Roman" w:cs="Times New Roman"/>
+                                <w:sz w:val="28"/>
+                                <w:szCs w:val="28"/>
+                              </w:rPr>
+                              <w:t>Module</w:t>
+                            </w:r>
+                          </w:p>
+                        </w:tc>
+                        <w:tc>
+                          <w:tcPr>
+                            <w:tcW w:w="4977" w:type="dxa"/>
+                          </w:tcPr>
+                          <w:p>
+                            <w:pPr>
+                              <w:rPr>
+                                <w:rFonts w:ascii="Times New Roman" w:hAnsi="Times New Roman" w:cs="Times New Roman"/>
+                                <w:sz w:val="28"/>
+                                <w:szCs w:val="28"/>
+                              </w:rPr>
+                            </w:pPr>
+                            <w:r>
+                              <w:rPr>
+                                <w:rFonts w:ascii="Times New Roman" w:hAnsi="Times New Roman" w:cs="Times New Roman"/>
+                                <w:sz w:val="28"/>
+                                <w:szCs w:val="28"/>
+                              </w:rPr>
+                              <w:t>description</w:t>
+                            </w:r>
+                          </w:p>
+                        </w:tc>
+                      </w:tr>
+                      <w:tr>
+                        <w:tc>
+                          <w:tcPr>
+                            <w:tcW w:w="845" w:type="dxa"/>
+                          </w:tcPr>
+                          <w:p>
+                            <w:pPr>
+                              <w:rPr>
+                                <w:rFonts w:ascii="Times New Roman" w:hAnsi="Times New Roman" w:cs="Times New Roman"/>
+                                <w:sz w:val="28"/>
+                                <w:szCs w:val="28"/>
+                              </w:rPr>
+                            </w:pPr>
+                            <w:r>
+                              <w:rPr>
+                                <w:rFonts w:ascii="Times New Roman" w:hAnsi="Times New Roman" w:cs="Times New Roman"/>
+                                <w:sz w:val="28"/>
+                                <w:szCs w:val="28"/>
+                              </w:rPr>
+                              <w:t>1</w:t>
+                            </w:r>
+                          </w:p>
+                        </w:tc>
+                        <w:tc>
+                          <w:tcPr>
+                            <w:tcW w:w="2410" w:type="dxa"/>
+                          </w:tcPr>
+                          <w:p>
+                            <w:pPr>
+                              <w:rPr>
+                                <w:rFonts w:ascii="Times New Roman" w:hAnsi="Times New Roman" w:cs="Times New Roman"/>
+                                <w:sz w:val="28"/>
+                                <w:szCs w:val="28"/>
+                              </w:rPr>
+                            </w:pPr>
+                            <w:r>
+                              <w:rPr>
+                                <w:rFonts w:ascii="Times New Roman" w:hAnsi="Times New Roman" w:cs="Times New Roman"/>
+                                <w:sz w:val="28"/>
+                                <w:szCs w:val="28"/>
+                              </w:rPr>
+                              <w:t>command</w:t>
+                            </w:r>
+                          </w:p>
+                        </w:tc>
+                        <w:tc>
+                          <w:tcPr>
+                            <w:tcW w:w="4977" w:type="dxa"/>
+                          </w:tcPr>
+                          <w:p>
+                            <w:pPr>
+                              <w:rPr>
+                                <w:rFonts w:ascii="Times New Roman" w:hAnsi="Times New Roman" w:cs="Times New Roman"/>
+                                <w:sz w:val="28"/>
+                                <w:szCs w:val="28"/>
+                              </w:rPr>
+                            </w:pPr>
+                            <w:r>
+                              <w:rPr>
+                                <w:rFonts w:ascii="Times New Roman" w:hAnsi="Times New Roman" w:cs="Times New Roman"/>
+                                <w:sz w:val="28"/>
+                                <w:szCs w:val="28"/>
+                              </w:rPr>
+                              <w:t xml:space="preserve">To run any </w:t>
+                            </w:r>
+                            <w:proofErr w:type="spellStart"/>
+                            <w:r>
+                              <w:rPr>
+                                <w:rFonts w:ascii="Times New Roman" w:hAnsi="Times New Roman" w:cs="Times New Roman"/>
+                                <w:sz w:val="28"/>
+                                <w:szCs w:val="28"/>
+                              </w:rPr>
+                              <w:t>linux</w:t>
+                            </w:r>
+                            <w:proofErr w:type="spellEnd"/>
+                            <w:r>
+                              <w:rPr>
+                                <w:rFonts w:ascii="Times New Roman" w:hAnsi="Times New Roman" w:cs="Times New Roman"/>
+                                <w:sz w:val="28"/>
+                                <w:szCs w:val="28"/>
+                              </w:rPr>
+                              <w:t xml:space="preserve"> command on slaves.</w:t>
+                            </w:r>
+                          </w:p>
+                          <w:p>
+                            <w:pPr>
+                              <w:rPr>
+                                <w:rFonts w:ascii="Times New Roman" w:hAnsi="Times New Roman" w:cs="Times New Roman"/>
+                                <w:sz w:val="28"/>
+                                <w:szCs w:val="28"/>
+                              </w:rPr>
+                            </w:pPr>
+                            <w:r>
+                              <w:rPr>
+                                <w:rFonts w:ascii="Times New Roman" w:hAnsi="Times New Roman" w:cs="Times New Roman"/>
+                                <w:sz w:val="28"/>
+                                <w:szCs w:val="28"/>
+                              </w:rPr>
+                              <w:t xml:space="preserve">Its default module of Ansible hence no need to </w:t>
+                            </w:r>
+                            <w:proofErr w:type="gramStart"/>
+                            <w:r>
+                              <w:rPr>
+                                <w:rFonts w:ascii="Times New Roman" w:hAnsi="Times New Roman" w:cs="Times New Roman"/>
+                                <w:sz w:val="28"/>
+                                <w:szCs w:val="28"/>
+                              </w:rPr>
+                              <w:t>specify</w:t>
+                            </w:r>
+                            <w:proofErr w:type="gramEnd"/>
+                          </w:p>
+                          <w:p>
+                            <w:pPr>
+                              <w:rPr>
+                                <w:rFonts w:ascii="Times New Roman" w:hAnsi="Times New Roman" w:cs="Times New Roman"/>
+                                <w:sz w:val="28"/>
+                                <w:szCs w:val="28"/>
+                              </w:rPr>
+                            </w:pPr>
+                            <w:proofErr w:type="spellStart"/>
+                            <w:r>
+                              <w:rPr>
+                                <w:rFonts w:ascii="Times New Roman" w:hAnsi="Times New Roman" w:cs="Times New Roman"/>
+                                <w:sz w:val="28"/>
+                                <w:szCs w:val="28"/>
+                              </w:rPr>
+                              <w:t>e.g</w:t>
+                            </w:r>
+                            <w:proofErr w:type="spellEnd"/>
+                          </w:p>
+                          <w:p>
+                            <w:pPr>
+                              <w:shd w:val="clear" w:color="auto" w:fill="FFFFFF"/>
+                              <w:tabs>
+                                <w:tab w:val="left" w:pos="916"/>
+                                <w:tab w:val="left" w:pos="1832"/>
+                                <w:tab w:val="left" w:pos="2748"/>
+                                <w:tab w:val="left" w:pos="3664"/>
+                                <w:tab w:val="left" w:pos="4580"/>
+                                <w:tab w:val="left" w:pos="5496"/>
+                                <w:tab w:val="left" w:pos="6412"/>
+                                <w:tab w:val="left" w:pos="7328"/>
+                                <w:tab w:val="left" w:pos="8244"/>
+                                <w:tab w:val="left" w:pos="9160"/>
+                                <w:tab w:val="left" w:pos="10076"/>
+                                <w:tab w:val="left" w:pos="10992"/>
+                                <w:tab w:val="left" w:pos="11908"/>
+                                <w:tab w:val="left" w:pos="12824"/>
+                                <w:tab w:val="left" w:pos="13740"/>
+                                <w:tab w:val="left" w:pos="14656"/>
+                              </w:tabs>
+                              <w:rPr>
+                                <w:rFonts w:ascii="Times New Roman" w:eastAsia="Times New Roman" w:hAnsi="Times New Roman" w:cs="Times New Roman"/>
+                                <w:color w:val="000000"/>
+                                <w:sz w:val="28"/>
+                                <w:szCs w:val="28"/>
+                                <w:lang w:eastAsia="en-IN"/>
+                              </w:rPr>
+                            </w:pPr>
+                            <w:r>
+                              <w:rPr>
+                                <w:rFonts w:ascii="Times New Roman" w:eastAsia="Times New Roman" w:hAnsi="Times New Roman" w:cs="Times New Roman"/>
+                                <w:color w:val="000000"/>
+                                <w:sz w:val="28"/>
+                                <w:szCs w:val="28"/>
+                                <w:lang w:eastAsia="en-IN"/>
+                              </w:rPr>
+                              <w:t>ansible all   -a 'free -m'</w:t>
+                            </w:r>
+                          </w:p>
+                          <w:p>
+                            <w:pPr>
+                              <w:rPr>
+                                <w:rFonts w:ascii="Times New Roman" w:hAnsi="Times New Roman" w:cs="Times New Roman"/>
+                                <w:sz w:val="28"/>
+                                <w:szCs w:val="28"/>
+                              </w:rPr>
+                            </w:pPr>
+                          </w:p>
+                        </w:tc>
+                      </w:tr>
+                      <w:tr>
+                        <w:tc>
+                          <w:tcPr>
+                            <w:tcW w:w="845" w:type="dxa"/>
+                          </w:tcPr>
+                          <w:p>
+                            <w:pPr>
+                              <w:rPr>
+                                <w:rFonts w:ascii="Times New Roman" w:hAnsi="Times New Roman" w:cs="Times New Roman"/>
+                                <w:sz w:val="28"/>
+                                <w:szCs w:val="28"/>
+                              </w:rPr>
+                            </w:pPr>
+                            <w:r>
+                              <w:rPr>
+                                <w:rFonts w:ascii="Times New Roman" w:hAnsi="Times New Roman" w:cs="Times New Roman"/>
+                                <w:sz w:val="28"/>
+                                <w:szCs w:val="28"/>
+                              </w:rPr>
+                              <w:t>2</w:t>
+                            </w:r>
+                          </w:p>
+                        </w:tc>
+                        <w:tc>
+                          <w:tcPr>
+                            <w:tcW w:w="2410" w:type="dxa"/>
+                          </w:tcPr>
+                          <w:p>
+                            <w:pPr>
+                              <w:rPr>
+                                <w:rFonts w:ascii="Times New Roman" w:hAnsi="Times New Roman" w:cs="Times New Roman"/>
+                                <w:sz w:val="28"/>
+                                <w:szCs w:val="28"/>
+                              </w:rPr>
+                            </w:pPr>
+                            <w:r>
+                              <w:rPr>
+                                <w:rFonts w:ascii="Times New Roman" w:hAnsi="Times New Roman" w:cs="Times New Roman"/>
+                                <w:sz w:val="28"/>
+                                <w:szCs w:val="28"/>
+                              </w:rPr>
+                              <w:t>shell</w:t>
+                            </w:r>
+                          </w:p>
+                        </w:tc>
+                        <w:tc>
+                          <w:tcPr>
+                            <w:tcW w:w="4977" w:type="dxa"/>
+                          </w:tcPr>
+                          <w:p>
+                            <w:pPr>
+                              <w:rPr>
+                                <w:rFonts w:ascii="Times New Roman" w:hAnsi="Times New Roman" w:cs="Times New Roman"/>
+                                <w:sz w:val="28"/>
+                                <w:szCs w:val="28"/>
+                              </w:rPr>
+                            </w:pPr>
+                            <w:r>
+                              <w:rPr>
+                                <w:rFonts w:ascii="Times New Roman" w:hAnsi="Times New Roman" w:cs="Times New Roman"/>
+                                <w:sz w:val="28"/>
+                                <w:szCs w:val="28"/>
+                              </w:rPr>
+                              <w:t xml:space="preserve">To run any </w:t>
+                            </w:r>
+                            <w:proofErr w:type="spellStart"/>
+                            <w:r>
+                              <w:rPr>
+                                <w:rFonts w:ascii="Times New Roman" w:hAnsi="Times New Roman" w:cs="Times New Roman"/>
+                                <w:sz w:val="28"/>
+                                <w:szCs w:val="28"/>
+                              </w:rPr>
+                              <w:t>linux</w:t>
+                            </w:r>
+                            <w:proofErr w:type="spellEnd"/>
+                            <w:r>
+                              <w:rPr>
+                                <w:rFonts w:ascii="Times New Roman" w:hAnsi="Times New Roman" w:cs="Times New Roman"/>
+                                <w:sz w:val="28"/>
+                                <w:szCs w:val="28"/>
+                              </w:rPr>
+                              <w:t xml:space="preserve"> script on slaves.</w:t>
+                            </w:r>
+                          </w:p>
+                          <w:p>
+                            <w:pPr>
+                              <w:shd w:val="clear" w:color="auto" w:fill="FFFFFF"/>
+                              <w:tabs>
+                                <w:tab w:val="left" w:pos="916"/>
+                                <w:tab w:val="left" w:pos="1832"/>
+                                <w:tab w:val="left" w:pos="2748"/>
+                                <w:tab w:val="left" w:pos="3664"/>
+                                <w:tab w:val="left" w:pos="4580"/>
+                                <w:tab w:val="left" w:pos="5496"/>
+                                <w:tab w:val="left" w:pos="6412"/>
+                                <w:tab w:val="left" w:pos="7328"/>
+                                <w:tab w:val="left" w:pos="8244"/>
+                                <w:tab w:val="left" w:pos="9160"/>
+                                <w:tab w:val="left" w:pos="10076"/>
+                                <w:tab w:val="left" w:pos="10992"/>
+                                <w:tab w:val="left" w:pos="11908"/>
+                                <w:tab w:val="left" w:pos="12824"/>
+                                <w:tab w:val="left" w:pos="13740"/>
+                                <w:tab w:val="left" w:pos="14656"/>
+                              </w:tabs>
+                              <w:rPr>
+                                <w:rFonts w:ascii="Times New Roman" w:eastAsia="Times New Roman" w:hAnsi="Times New Roman" w:cs="Times New Roman"/>
+                                <w:color w:val="000000"/>
+                                <w:sz w:val="28"/>
+                                <w:szCs w:val="28"/>
+                                <w:lang w:eastAsia="en-IN"/>
+                              </w:rPr>
+                            </w:pPr>
+                            <w:r>
+                              <w:rPr>
+                                <w:rFonts w:ascii="Times New Roman" w:hAnsi="Times New Roman" w:cs="Times New Roman"/>
+                                <w:sz w:val="28"/>
+                                <w:szCs w:val="28"/>
+                              </w:rPr>
+                              <w:t xml:space="preserve"> </w:t>
+                            </w:r>
+                            <w:proofErr w:type="spellStart"/>
+                            <w:r>
+                              <w:rPr>
+                                <w:rFonts w:ascii="Times New Roman" w:hAnsi="Times New Roman" w:cs="Times New Roman"/>
+                                <w:sz w:val="28"/>
+                                <w:szCs w:val="28"/>
+                              </w:rPr>
+                              <w:t>e.g</w:t>
+                            </w:r>
+                            <w:proofErr w:type="spellEnd"/>
+                            <w:r>
+                              <w:rPr>
+                                <w:rFonts w:ascii="Times New Roman" w:hAnsi="Times New Roman" w:cs="Times New Roman"/>
+                                <w:sz w:val="28"/>
+                                <w:szCs w:val="28"/>
+                              </w:rPr>
+                              <w:t xml:space="preserve"> </w:t>
+                            </w:r>
+                            <w:r>
+                              <w:rPr>
+                                <w:rFonts w:ascii="Times New Roman" w:eastAsia="Times New Roman" w:hAnsi="Times New Roman" w:cs="Times New Roman"/>
+                                <w:color w:val="000000"/>
+                                <w:sz w:val="28"/>
+                                <w:szCs w:val="28"/>
+                                <w:lang w:eastAsia="en-IN"/>
+                              </w:rPr>
+                              <w:t>Ansible command to store the memory info of all managed nodes in file1</w:t>
+                            </w:r>
+                            <w:r>
+                              <w:rPr>
+                                <w:rFonts w:ascii="Times New Roman" w:eastAsia="Times New Roman" w:hAnsi="Times New Roman" w:cs="Times New Roman"/>
+                                <w:color w:val="000000"/>
+                                <w:sz w:val="28"/>
+                                <w:szCs w:val="28"/>
+                                <w:lang w:eastAsia="en-IN"/>
+                              </w:rPr>
+                              <w:sym w:font="Wingdings" w:char="F0E0"/>
+                            </w:r>
+                          </w:p>
+                          <w:p>
+                            <w:pPr>
+                              <w:shd w:val="clear" w:color="auto" w:fill="FFFFFF"/>
+                              <w:tabs>
+                                <w:tab w:val="left" w:pos="916"/>
+                                <w:tab w:val="left" w:pos="1832"/>
+                                <w:tab w:val="left" w:pos="2748"/>
+                                <w:tab w:val="left" w:pos="3664"/>
+                                <w:tab w:val="left" w:pos="4580"/>
+                                <w:tab w:val="left" w:pos="5496"/>
+                                <w:tab w:val="left" w:pos="6412"/>
+                                <w:tab w:val="left" w:pos="7328"/>
+                                <w:tab w:val="left" w:pos="8244"/>
+                                <w:tab w:val="left" w:pos="9160"/>
+                                <w:tab w:val="left" w:pos="10076"/>
+                                <w:tab w:val="left" w:pos="10992"/>
+                                <w:tab w:val="left" w:pos="11908"/>
+                                <w:tab w:val="left" w:pos="12824"/>
+                                <w:tab w:val="left" w:pos="13740"/>
+                                <w:tab w:val="left" w:pos="14656"/>
+                              </w:tabs>
+                              <w:rPr>
+                                <w:rFonts w:ascii="Times New Roman" w:eastAsia="Times New Roman" w:hAnsi="Times New Roman" w:cs="Times New Roman"/>
+                                <w:color w:val="000000"/>
+                                <w:sz w:val="28"/>
+                                <w:szCs w:val="28"/>
+                                <w:lang w:eastAsia="en-IN"/>
+                              </w:rPr>
+                            </w:pPr>
+                            <w:r>
+                              <w:rPr>
+                                <w:rFonts w:ascii="Times New Roman" w:eastAsia="Times New Roman" w:hAnsi="Times New Roman" w:cs="Times New Roman"/>
+                                <w:color w:val="000000"/>
+                                <w:sz w:val="28"/>
+                                <w:szCs w:val="28"/>
+                                <w:lang w:eastAsia="en-IN"/>
+                              </w:rPr>
+                              <w:t>ansible all -m shell -a 'free -m &gt; file1'</w:t>
+                            </w:r>
+                          </w:p>
+                          <w:p>
+                            <w:pPr>
+                              <w:rPr>
+                                <w:rFonts w:ascii="Times New Roman" w:hAnsi="Times New Roman" w:cs="Times New Roman"/>
+                                <w:sz w:val="28"/>
+                                <w:szCs w:val="28"/>
+                              </w:rPr>
+                            </w:pPr>
+                          </w:p>
+                        </w:tc>
+                      </w:tr>
+                      <w:tr>
+                        <w:tc>
+                          <w:tcPr>
+                            <w:tcW w:w="845" w:type="dxa"/>
+                          </w:tcPr>
+                          <w:p>
+                            <w:pPr>
+                              <w:rPr>
+                                <w:rFonts w:ascii="Times New Roman" w:hAnsi="Times New Roman" w:cs="Times New Roman"/>
+                                <w:sz w:val="28"/>
+                                <w:szCs w:val="28"/>
+                              </w:rPr>
+                            </w:pPr>
+                            <w:r>
+                              <w:rPr>
+                                <w:rFonts w:ascii="Times New Roman" w:hAnsi="Times New Roman" w:cs="Times New Roman"/>
+                                <w:sz w:val="28"/>
+                                <w:szCs w:val="28"/>
+                              </w:rPr>
+                              <w:t>3</w:t>
+                            </w:r>
+                          </w:p>
+                        </w:tc>
+                        <w:tc>
+                          <w:tcPr>
+                            <w:tcW w:w="2410" w:type="dxa"/>
+                          </w:tcPr>
+                          <w:p>
+                            <w:pPr>
+                              <w:rPr>
+                                <w:rFonts w:ascii="Times New Roman" w:hAnsi="Times New Roman" w:cs="Times New Roman"/>
+                                <w:sz w:val="28"/>
+                                <w:szCs w:val="28"/>
+                              </w:rPr>
+                            </w:pPr>
+                            <w:r>
+                              <w:rPr>
+                                <w:rFonts w:ascii="Times New Roman" w:hAnsi="Times New Roman" w:cs="Times New Roman"/>
+                                <w:sz w:val="28"/>
+                                <w:szCs w:val="28"/>
+                              </w:rPr>
+                              <w:t>user</w:t>
+                            </w:r>
+                          </w:p>
+                        </w:tc>
+                        <w:tc>
+                          <w:tcPr>
+                            <w:tcW w:w="4977" w:type="dxa"/>
+                          </w:tcPr>
+                          <w:p>
+                            <w:pPr>
+                              <w:rPr>
+                                <w:rFonts w:ascii="Times New Roman" w:eastAsia="Times New Roman" w:hAnsi="Times New Roman" w:cs="Times New Roman"/>
+                                <w:color w:val="000000"/>
+                                <w:sz w:val="28"/>
+                                <w:szCs w:val="28"/>
+                                <w:lang w:eastAsia="en-IN"/>
+                              </w:rPr>
+                            </w:pPr>
+                            <w:r>
+                              <w:rPr>
+                                <w:rFonts w:ascii="Times New Roman" w:eastAsia="Times New Roman" w:hAnsi="Times New Roman" w:cs="Times New Roman"/>
+                                <w:color w:val="000000"/>
+                                <w:sz w:val="28"/>
+                                <w:szCs w:val="28"/>
+                                <w:lang w:eastAsia="en-IN"/>
+                              </w:rPr>
+                              <w:t>to create a user and assign a password</w:t>
+                            </w:r>
+                            <w:r>
+                              <w:rPr>
+                                <w:rFonts w:ascii="Times New Roman" w:eastAsia="Times New Roman" w:hAnsi="Times New Roman" w:cs="Times New Roman"/>
+                                <w:color w:val="000000"/>
+                                <w:sz w:val="28"/>
+                                <w:szCs w:val="28"/>
+                                <w:lang w:eastAsia="en-IN"/>
+                              </w:rPr>
+                              <w:t xml:space="preserve">, </w:t>
+                            </w:r>
+                            <w:r>
+                              <w:rPr>
+                                <w:rFonts w:ascii="Times New Roman" w:eastAsia="Times New Roman" w:hAnsi="Times New Roman" w:cs="Times New Roman"/>
+                                <w:color w:val="000000"/>
+                                <w:sz w:val="28"/>
+                                <w:szCs w:val="28"/>
+                                <w:lang w:eastAsia="en-IN"/>
+                              </w:rPr>
+                              <w:t xml:space="preserve">assign home </w:t>
+                            </w:r>
+                            <w:proofErr w:type="spellStart"/>
+                            <w:r>
+                              <w:rPr>
+                                <w:rFonts w:ascii="Times New Roman" w:eastAsia="Times New Roman" w:hAnsi="Times New Roman" w:cs="Times New Roman"/>
+                                <w:color w:val="000000"/>
+                                <w:sz w:val="28"/>
+                                <w:szCs w:val="28"/>
+                                <w:lang w:eastAsia="en-IN"/>
+                              </w:rPr>
+                              <w:t>dirs</w:t>
+                            </w:r>
+                            <w:proofErr w:type="spellEnd"/>
+                            <w:r>
+                              <w:rPr>
+                                <w:rFonts w:ascii="Times New Roman" w:eastAsia="Times New Roman" w:hAnsi="Times New Roman" w:cs="Times New Roman"/>
+                                <w:color w:val="000000"/>
+                                <w:sz w:val="28"/>
+                                <w:szCs w:val="28"/>
+                                <w:lang w:eastAsia="en-IN"/>
+                              </w:rPr>
+                              <w:t xml:space="preserve">, default working shell, </w:t>
+                            </w:r>
+                            <w:proofErr w:type="spellStart"/>
+                            <w:r>
+                              <w:rPr>
+                                <w:rFonts w:ascii="Times New Roman" w:eastAsia="Times New Roman" w:hAnsi="Times New Roman" w:cs="Times New Roman"/>
+                                <w:color w:val="000000"/>
+                                <w:sz w:val="28"/>
+                                <w:szCs w:val="28"/>
+                                <w:lang w:eastAsia="en-IN"/>
+                              </w:rPr>
+                              <w:t>uid</w:t>
+                            </w:r>
+                            <w:proofErr w:type="spellEnd"/>
+                            <w:r>
+                              <w:rPr>
+                                <w:rFonts w:ascii="Times New Roman" w:eastAsia="Times New Roman" w:hAnsi="Times New Roman" w:cs="Times New Roman"/>
+                                <w:color w:val="000000"/>
+                                <w:sz w:val="28"/>
+                                <w:szCs w:val="28"/>
+                                <w:lang w:eastAsia="en-IN"/>
+                              </w:rPr>
+                              <w:t xml:space="preserve"> </w:t>
+                            </w:r>
+                            <w:proofErr w:type="gramStart"/>
+                            <w:r>
+                              <w:rPr>
+                                <w:rFonts w:ascii="Times New Roman" w:eastAsia="Times New Roman" w:hAnsi="Times New Roman" w:cs="Times New Roman"/>
+                                <w:color w:val="000000"/>
+                                <w:sz w:val="28"/>
+                                <w:szCs w:val="28"/>
+                                <w:lang w:eastAsia="en-IN"/>
+                              </w:rPr>
+                              <w:t>etc</w:t>
+                            </w:r>
+                            <w:proofErr w:type="gramEnd"/>
+                          </w:p>
+                          <w:p>
+                            <w:pPr>
+                              <w:rPr>
+                                <w:rFonts w:ascii="Times New Roman" w:eastAsia="Times New Roman" w:hAnsi="Times New Roman" w:cs="Times New Roman"/>
+                                <w:color w:val="000000"/>
+                                <w:sz w:val="28"/>
+                                <w:szCs w:val="28"/>
+                                <w:lang w:eastAsia="en-IN"/>
+                              </w:rPr>
+                            </w:pPr>
+                            <w:proofErr w:type="spellStart"/>
+                            <w:r>
+                              <w:rPr>
+                                <w:rFonts w:ascii="Times New Roman" w:eastAsia="Times New Roman" w:hAnsi="Times New Roman" w:cs="Times New Roman"/>
+                                <w:color w:val="000000"/>
+                                <w:sz w:val="28"/>
+                                <w:szCs w:val="28"/>
+                                <w:lang w:eastAsia="en-IN"/>
+                              </w:rPr>
+                              <w:t>e.g</w:t>
+                            </w:r>
+                            <w:proofErr w:type="spellEnd"/>
+                          </w:p>
+                          <w:p>
+                            <w:pPr>
+                              <w:shd w:val="clear" w:color="auto" w:fill="FFFFFF"/>
+                              <w:tabs>
+                                <w:tab w:val="left" w:pos="916"/>
+                                <w:tab w:val="left" w:pos="1832"/>
+                                <w:tab w:val="left" w:pos="2748"/>
+                                <w:tab w:val="left" w:pos="3664"/>
+                                <w:tab w:val="left" w:pos="4580"/>
+                                <w:tab w:val="left" w:pos="5496"/>
+                                <w:tab w:val="left" w:pos="6412"/>
+                                <w:tab w:val="left" w:pos="7328"/>
+                                <w:tab w:val="left" w:pos="8244"/>
+                                <w:tab w:val="left" w:pos="9160"/>
+                                <w:tab w:val="left" w:pos="10076"/>
+                                <w:tab w:val="left" w:pos="10992"/>
+                                <w:tab w:val="left" w:pos="11908"/>
+                                <w:tab w:val="left" w:pos="12824"/>
+                                <w:tab w:val="left" w:pos="13740"/>
+                                <w:tab w:val="left" w:pos="14656"/>
+                              </w:tabs>
+                              <w:rPr>
+                                <w:rFonts w:ascii="Times New Roman" w:eastAsia="Times New Roman" w:hAnsi="Times New Roman" w:cs="Times New Roman"/>
+                                <w:color w:val="000000"/>
+                                <w:sz w:val="28"/>
+                                <w:szCs w:val="28"/>
+                                <w:lang w:eastAsia="en-IN"/>
+                              </w:rPr>
+                            </w:pPr>
+                            <w:r>
+                              <w:rPr>
+                                <w:rFonts w:ascii="Times New Roman" w:eastAsia="Times New Roman" w:hAnsi="Times New Roman" w:cs="Times New Roman"/>
+                                <w:color w:val="000000"/>
+                                <w:sz w:val="28"/>
+                                <w:szCs w:val="28"/>
+                                <w:lang w:eastAsia="en-IN"/>
+                              </w:rPr>
+                              <w:t>ansible all -m user -a 'name=Anu password=</w:t>
+                            </w:r>
+                            <w:proofErr w:type="spellStart"/>
+                            <w:r>
+                              <w:rPr>
+                                <w:rFonts w:ascii="Times New Roman" w:eastAsia="Times New Roman" w:hAnsi="Times New Roman" w:cs="Times New Roman"/>
+                                <w:color w:val="000000"/>
+                                <w:sz w:val="28"/>
+                                <w:szCs w:val="28"/>
+                                <w:lang w:eastAsia="en-IN"/>
+                              </w:rPr>
+                              <w:t>intelliqit</w:t>
+                            </w:r>
+                            <w:proofErr w:type="spellEnd"/>
+                            <w:r>
+                              <w:rPr>
+                                <w:rFonts w:ascii="Times New Roman" w:eastAsia="Times New Roman" w:hAnsi="Times New Roman" w:cs="Times New Roman"/>
+                                <w:color w:val="000000"/>
+                                <w:sz w:val="28"/>
+                                <w:szCs w:val="28"/>
+                                <w:lang w:eastAsia="en-IN"/>
+                              </w:rPr>
+                              <w:t xml:space="preserve"> </w:t>
+                            </w:r>
+                            <w:proofErr w:type="spellStart"/>
+                            <w:r>
+                              <w:rPr>
+                                <w:rFonts w:ascii="Times New Roman" w:eastAsia="Times New Roman" w:hAnsi="Times New Roman" w:cs="Times New Roman"/>
+                                <w:color w:val="000000"/>
+                                <w:sz w:val="28"/>
+                                <w:szCs w:val="28"/>
+                                <w:lang w:eastAsia="en-IN"/>
+                              </w:rPr>
+                              <w:t>uid</w:t>
+                            </w:r>
+                            <w:proofErr w:type="spellEnd"/>
+                            <w:r>
+                              <w:rPr>
+                                <w:rFonts w:ascii="Times New Roman" w:eastAsia="Times New Roman" w:hAnsi="Times New Roman" w:cs="Times New Roman"/>
+                                <w:color w:val="000000"/>
+                                <w:sz w:val="28"/>
+                                <w:szCs w:val="28"/>
+                                <w:lang w:eastAsia="en-IN"/>
+                              </w:rPr>
+                              <w:t xml:space="preserve">=1234  </w:t>
+                            </w:r>
+                          </w:p>
+                          <w:p>
+                            <w:pPr>
+                              <w:shd w:val="clear" w:color="auto" w:fill="FFFFFF"/>
+                              <w:tabs>
+                                <w:tab w:val="left" w:pos="916"/>
+                                <w:tab w:val="left" w:pos="1832"/>
+                                <w:tab w:val="left" w:pos="2748"/>
+                                <w:tab w:val="left" w:pos="3664"/>
+                                <w:tab w:val="left" w:pos="4580"/>
+                                <w:tab w:val="left" w:pos="5496"/>
+                                <w:tab w:val="left" w:pos="6412"/>
+                                <w:tab w:val="left" w:pos="7328"/>
+                                <w:tab w:val="left" w:pos="8244"/>
+                                <w:tab w:val="left" w:pos="9160"/>
+                                <w:tab w:val="left" w:pos="10076"/>
+                                <w:tab w:val="left" w:pos="10992"/>
+                                <w:tab w:val="left" w:pos="11908"/>
+                                <w:tab w:val="left" w:pos="12824"/>
+                                <w:tab w:val="left" w:pos="13740"/>
+                                <w:tab w:val="left" w:pos="14656"/>
+                              </w:tabs>
+                              <w:rPr>
+                                <w:rFonts w:ascii="Times New Roman" w:eastAsia="Times New Roman" w:hAnsi="Times New Roman" w:cs="Times New Roman"/>
+                                <w:color w:val="000000"/>
+                                <w:sz w:val="28"/>
+                                <w:szCs w:val="28"/>
+                                <w:lang w:eastAsia="en-IN"/>
+                              </w:rPr>
+                            </w:pPr>
+                            <w:r>
+                              <w:rPr>
+                                <w:rFonts w:ascii="Times New Roman" w:eastAsia="Times New Roman" w:hAnsi="Times New Roman" w:cs="Times New Roman"/>
+                                <w:color w:val="000000"/>
+                                <w:sz w:val="28"/>
+                                <w:szCs w:val="28"/>
+                                <w:lang w:eastAsia="en-IN"/>
+                              </w:rPr>
+                              <w:t xml:space="preserve">             home=/home/ubuntu/Anu shell=/bin/bash comment="A normal user"' -b</w:t>
+                            </w:r>
+                          </w:p>
+                          <w:p>
+                            <w:pPr>
+                              <w:rPr>
+                                <w:rFonts w:ascii="Times New Roman" w:hAnsi="Times New Roman" w:cs="Times New Roman"/>
+                                <w:sz w:val="28"/>
+                                <w:szCs w:val="28"/>
+                              </w:rPr>
+                            </w:pPr>
+                          </w:p>
+                        </w:tc>
+                      </w:tr>
+                      <w:tr>
+                        <w:tc>
+                          <w:tcPr>
+                            <w:tcW w:w="845" w:type="dxa"/>
+                          </w:tcPr>
+                          <w:p>
+                            <w:pPr>
+                              <w:rPr>
+                                <w:rFonts w:ascii="Times New Roman" w:hAnsi="Times New Roman" w:cs="Times New Roman"/>
+                                <w:sz w:val="28"/>
+                                <w:szCs w:val="28"/>
+                              </w:rPr>
+                            </w:pPr>
+                            <w:r>
+                              <w:rPr>
+                                <w:rFonts w:ascii="Times New Roman" w:hAnsi="Times New Roman" w:cs="Times New Roman"/>
+                                <w:sz w:val="28"/>
+                                <w:szCs w:val="28"/>
+                              </w:rPr>
+                              <w:t>4</w:t>
+                            </w:r>
+                          </w:p>
+                        </w:tc>
+                        <w:tc>
+                          <w:tcPr>
+                            <w:tcW w:w="2410" w:type="dxa"/>
+                          </w:tcPr>
+                          <w:p>
+                            <w:pPr>
+                              <w:rPr>
+                                <w:rFonts w:ascii="Times New Roman" w:hAnsi="Times New Roman" w:cs="Times New Roman"/>
+                                <w:sz w:val="28"/>
+                                <w:szCs w:val="28"/>
+                              </w:rPr>
+                            </w:pPr>
+                            <w:r>
+                              <w:rPr>
+                                <w:rFonts w:ascii="Times New Roman" w:hAnsi="Times New Roman" w:cs="Times New Roman"/>
+                                <w:sz w:val="28"/>
+                                <w:szCs w:val="28"/>
+                              </w:rPr>
+                              <w:t>file</w:t>
+                            </w:r>
+                          </w:p>
+                        </w:tc>
+                        <w:tc>
+                          <w:tcPr>
+                            <w:tcW w:w="4977" w:type="dxa"/>
+                          </w:tcPr>
+                          <w:p>
+                            <w:pPr>
+                              <w:rPr>
+                                <w:rFonts w:ascii="Times New Roman" w:eastAsia="Times New Roman" w:hAnsi="Times New Roman" w:cs="Times New Roman"/>
+                                <w:color w:val="000000"/>
+                                <w:sz w:val="28"/>
+                                <w:szCs w:val="28"/>
+                                <w:lang w:eastAsia="en-IN"/>
+                              </w:rPr>
+                            </w:pPr>
+                            <w:r>
+                              <w:rPr>
+                                <w:rFonts w:ascii="Times New Roman" w:eastAsia="Times New Roman" w:hAnsi="Times New Roman" w:cs="Times New Roman"/>
+                                <w:color w:val="000000"/>
+                                <w:sz w:val="28"/>
+                                <w:szCs w:val="28"/>
+                                <w:lang w:eastAsia="en-IN"/>
+                              </w:rPr>
+                              <w:t>to create a file on all managed nodes</w:t>
+                            </w:r>
+                          </w:p>
+                          <w:p>
+                            <w:pPr>
+                              <w:rPr>
+                                <w:rFonts w:ascii="Times New Roman" w:eastAsia="Times New Roman" w:hAnsi="Times New Roman" w:cs="Times New Roman"/>
+                                <w:color w:val="000000"/>
+                                <w:sz w:val="28"/>
+                                <w:szCs w:val="28"/>
+                                <w:lang w:eastAsia="en-IN"/>
+                              </w:rPr>
+                            </w:pPr>
+                            <w:proofErr w:type="spellStart"/>
+                            <w:r>
+                              <w:rPr>
+                                <w:rFonts w:ascii="Times New Roman" w:eastAsia="Times New Roman" w:hAnsi="Times New Roman" w:cs="Times New Roman"/>
+                                <w:color w:val="000000"/>
+                                <w:sz w:val="28"/>
+                                <w:szCs w:val="28"/>
+                                <w:lang w:eastAsia="en-IN"/>
+                              </w:rPr>
+                              <w:t>e.g</w:t>
+                            </w:r>
+                            <w:proofErr w:type="spellEnd"/>
+                          </w:p>
+                          <w:p>
+                            <w:pPr>
+                              <w:rPr>
+                                <w:rFonts w:ascii="Times New Roman" w:hAnsi="Times New Roman" w:cs="Times New Roman"/>
+                                <w:sz w:val="28"/>
+                                <w:szCs w:val="28"/>
+                              </w:rPr>
+                            </w:pPr>
+                            <w:r>
+                              <w:rPr>
+                                <w:rFonts w:ascii="Times New Roman" w:eastAsia="Times New Roman" w:hAnsi="Times New Roman" w:cs="Times New Roman"/>
+                                <w:color w:val="000000"/>
+                                <w:sz w:val="28"/>
+                                <w:szCs w:val="28"/>
+                                <w:lang w:eastAsia="en-IN"/>
+                              </w:rPr>
+                              <w:t>ansible all -m file -a 'name=/</w:t>
+                            </w:r>
+                            <w:proofErr w:type="spellStart"/>
+                            <w:r>
+                              <w:rPr>
+                                <w:rFonts w:ascii="Times New Roman" w:eastAsia="Times New Roman" w:hAnsi="Times New Roman" w:cs="Times New Roman"/>
+                                <w:color w:val="000000"/>
+                                <w:sz w:val="28"/>
+                                <w:szCs w:val="28"/>
+                                <w:lang w:eastAsia="en-IN"/>
+                              </w:rPr>
+                              <w:t>tmp</w:t>
+                            </w:r>
+                            <w:proofErr w:type="spellEnd"/>
+                            <w:r>
+                              <w:rPr>
+                                <w:rFonts w:ascii="Times New Roman" w:eastAsia="Times New Roman" w:hAnsi="Times New Roman" w:cs="Times New Roman"/>
+                                <w:color w:val="000000"/>
+                                <w:sz w:val="28"/>
+                                <w:szCs w:val="28"/>
+                                <w:lang w:eastAsia="en-IN"/>
+                              </w:rPr>
+                              <w:t>/file14 state=touch'</w:t>
+                            </w:r>
+                          </w:p>
+                        </w:tc>
+                      </w:tr>
+                      <w:tr>
+                        <w:tc>
+                          <w:tcPr>
+                            <w:tcW w:w="845" w:type="dxa"/>
+                          </w:tcPr>
+                          <w:p>
+                            <w:pPr>
+                              <w:rPr>
+                                <w:rFonts w:ascii="Times New Roman" w:hAnsi="Times New Roman" w:cs="Times New Roman"/>
+                                <w:sz w:val="28"/>
+                                <w:szCs w:val="28"/>
+                              </w:rPr>
+                            </w:pPr>
+                            <w:r>
+                              <w:rPr>
+                                <w:rFonts w:ascii="Times New Roman" w:hAnsi="Times New Roman" w:cs="Times New Roman"/>
+                                <w:sz w:val="28"/>
+                                <w:szCs w:val="28"/>
+                              </w:rPr>
+                              <w:t>5</w:t>
+                            </w:r>
+                          </w:p>
+                        </w:tc>
+                        <w:tc>
+                          <w:tcPr>
+                            <w:tcW w:w="2410" w:type="dxa"/>
+                          </w:tcPr>
+                          <w:p>
+                            <w:pPr>
+                              <w:rPr>
+                                <w:rFonts w:ascii="Times New Roman" w:hAnsi="Times New Roman" w:cs="Times New Roman"/>
+                                <w:sz w:val="28"/>
+                                <w:szCs w:val="28"/>
+                              </w:rPr>
+                            </w:pPr>
+                            <w:r>
+                              <w:rPr>
+                                <w:rFonts w:ascii="Times New Roman" w:hAnsi="Times New Roman" w:cs="Times New Roman"/>
+                                <w:sz w:val="28"/>
+                                <w:szCs w:val="28"/>
+                              </w:rPr>
+                              <w:t>copy</w:t>
+                            </w:r>
+                          </w:p>
+                        </w:tc>
+                        <w:tc>
+                          <w:tcPr>
+                            <w:tcW w:w="4977" w:type="dxa"/>
+                          </w:tcPr>
+                          <w:p>
+                            <w:pPr>
+                              <w:rPr>
+                                <w:rFonts w:ascii="Times New Roman" w:eastAsia="Times New Roman" w:hAnsi="Times New Roman" w:cs="Times New Roman"/>
+                                <w:color w:val="000000"/>
+                                <w:sz w:val="28"/>
+                                <w:szCs w:val="28"/>
+                                <w:lang w:eastAsia="en-IN"/>
+                              </w:rPr>
+                            </w:pPr>
+                            <w:r>
+                              <w:rPr>
+                                <w:rFonts w:ascii="Times New Roman" w:eastAsia="Times New Roman" w:hAnsi="Times New Roman" w:cs="Times New Roman"/>
+                                <w:color w:val="000000"/>
+                                <w:sz w:val="28"/>
+                                <w:szCs w:val="28"/>
+                                <w:lang w:eastAsia="en-IN"/>
+                              </w:rPr>
+                              <w:t>to copy a file from controller to all managed nodes</w:t>
+                            </w:r>
+                          </w:p>
+                          <w:p>
+                            <w:pPr>
+                              <w:rPr>
+                                <w:rFonts w:ascii="Times New Roman" w:eastAsia="Times New Roman" w:hAnsi="Times New Roman" w:cs="Times New Roman"/>
+                                <w:color w:val="000000"/>
+                                <w:sz w:val="28"/>
+                                <w:szCs w:val="28"/>
+                                <w:lang w:eastAsia="en-IN"/>
+                              </w:rPr>
+                            </w:pPr>
+                            <w:proofErr w:type="spellStart"/>
+                            <w:r>
+                              <w:rPr>
+                                <w:rFonts w:ascii="Times New Roman" w:eastAsia="Times New Roman" w:hAnsi="Times New Roman" w:cs="Times New Roman"/>
+                                <w:color w:val="000000"/>
+                                <w:sz w:val="28"/>
+                                <w:szCs w:val="28"/>
+                                <w:lang w:eastAsia="en-IN"/>
+                              </w:rPr>
+                              <w:t>e.g</w:t>
+                            </w:r>
+                            <w:proofErr w:type="spellEnd"/>
+                          </w:p>
+                          <w:p>
+                            <w:pPr>
+                              <w:shd w:val="clear" w:color="auto" w:fill="FFFFFF"/>
+                              <w:tabs>
+                                <w:tab w:val="left" w:pos="916"/>
+                                <w:tab w:val="left" w:pos="1832"/>
+                                <w:tab w:val="left" w:pos="2748"/>
+                                <w:tab w:val="left" w:pos="3664"/>
+                                <w:tab w:val="left" w:pos="4580"/>
+                                <w:tab w:val="left" w:pos="5496"/>
+                                <w:tab w:val="left" w:pos="6412"/>
+                                <w:tab w:val="left" w:pos="7328"/>
+                                <w:tab w:val="left" w:pos="8244"/>
+                                <w:tab w:val="left" w:pos="9160"/>
+                                <w:tab w:val="left" w:pos="10076"/>
+                                <w:tab w:val="left" w:pos="10992"/>
+                                <w:tab w:val="left" w:pos="11908"/>
+                                <w:tab w:val="left" w:pos="12824"/>
+                                <w:tab w:val="left" w:pos="13740"/>
+                                <w:tab w:val="left" w:pos="14656"/>
+                              </w:tabs>
+                              <w:rPr>
+                                <w:rFonts w:ascii="Times New Roman" w:eastAsia="Times New Roman" w:hAnsi="Times New Roman" w:cs="Times New Roman"/>
+                                <w:color w:val="000000"/>
+                                <w:sz w:val="28"/>
+                                <w:szCs w:val="28"/>
+                                <w:lang w:eastAsia="en-IN"/>
+                              </w:rPr>
+                            </w:pPr>
+                            <w:r>
+                              <w:rPr>
+                                <w:rFonts w:ascii="Times New Roman" w:eastAsia="Times New Roman" w:hAnsi="Times New Roman" w:cs="Times New Roman"/>
+                                <w:color w:val="000000"/>
+                                <w:sz w:val="28"/>
+                                <w:szCs w:val="28"/>
+                                <w:lang w:eastAsia="en-IN"/>
+                              </w:rPr>
+                              <w:t>ansible all -m copy -a '</w:t>
+                            </w:r>
+                            <w:proofErr w:type="spellStart"/>
+                            <w:r>
+                              <w:rPr>
+                                <w:rFonts w:ascii="Times New Roman" w:eastAsia="Times New Roman" w:hAnsi="Times New Roman" w:cs="Times New Roman"/>
+                                <w:color w:val="000000"/>
+                                <w:sz w:val="28"/>
+                                <w:szCs w:val="28"/>
+                                <w:lang w:eastAsia="en-IN"/>
+                              </w:rPr>
+                              <w:t>src</w:t>
+                            </w:r>
+                            <w:proofErr w:type="spellEnd"/>
+                            <w:r>
+                              <w:rPr>
+                                <w:rFonts w:ascii="Times New Roman" w:eastAsia="Times New Roman" w:hAnsi="Times New Roman" w:cs="Times New Roman"/>
+                                <w:color w:val="000000"/>
+                                <w:sz w:val="28"/>
+                                <w:szCs w:val="28"/>
+                                <w:lang w:eastAsia="en-IN"/>
+                              </w:rPr>
+                              <w:t xml:space="preserve">=file100 </w:t>
+                            </w:r>
+                            <w:proofErr w:type="spellStart"/>
+                            <w:r>
+                              <w:rPr>
+                                <w:rFonts w:ascii="Times New Roman" w:eastAsia="Times New Roman" w:hAnsi="Times New Roman" w:cs="Times New Roman"/>
+                                <w:color w:val="000000"/>
+                                <w:sz w:val="28"/>
+                                <w:szCs w:val="28"/>
+                                <w:lang w:eastAsia="en-IN"/>
+                              </w:rPr>
+                              <w:t>dest</w:t>
+                            </w:r>
+                            <w:proofErr w:type="spellEnd"/>
+                            <w:r>
+                              <w:rPr>
+                                <w:rFonts w:ascii="Times New Roman" w:eastAsia="Times New Roman" w:hAnsi="Times New Roman" w:cs="Times New Roman"/>
+                                <w:color w:val="000000"/>
+                                <w:sz w:val="28"/>
+                                <w:szCs w:val="28"/>
+                                <w:lang w:eastAsia="en-IN"/>
+                              </w:rPr>
+                              <w:t>=/</w:t>
+                            </w:r>
+                            <w:proofErr w:type="spellStart"/>
+                            <w:r>
+                              <w:rPr>
+                                <w:rFonts w:ascii="Times New Roman" w:eastAsia="Times New Roman" w:hAnsi="Times New Roman" w:cs="Times New Roman"/>
+                                <w:color w:val="000000"/>
+                                <w:sz w:val="28"/>
+                                <w:szCs w:val="28"/>
+                                <w:lang w:eastAsia="en-IN"/>
+                              </w:rPr>
+                              <w:t>tmp</w:t>
+                            </w:r>
+                            <w:proofErr w:type="spellEnd"/>
+                            <w:r>
+                              <w:rPr>
+                                <w:rFonts w:ascii="Times New Roman" w:eastAsia="Times New Roman" w:hAnsi="Times New Roman" w:cs="Times New Roman"/>
+                                <w:color w:val="000000"/>
+                                <w:sz w:val="28"/>
+                                <w:szCs w:val="28"/>
+                                <w:lang w:eastAsia="en-IN"/>
+                              </w:rPr>
+                              <w:t>'</w:t>
+                            </w:r>
+                          </w:p>
+                          <w:p>
+                            <w:pPr>
+                              <w:rPr>
+                                <w:rFonts w:ascii="Times New Roman" w:eastAsia="Times New Roman" w:hAnsi="Times New Roman" w:cs="Times New Roman"/>
+                                <w:color w:val="000000"/>
+                                <w:sz w:val="28"/>
+                                <w:szCs w:val="28"/>
+                                <w:lang w:eastAsia="en-IN"/>
+                              </w:rPr>
+                            </w:pPr>
+                          </w:p>
+                        </w:tc>
+                      </w:tr>
+                    </w:tbl>
+                    <w:p/>
+                  </w:txbxContent>
+                </v:textbox>
+              </v:shape>
+            </w:pict>
+          </mc:Fallback>
+        </mc:AlternateContent>
+      </w:r>
     </w:p>
     <w:p>
       <w:pPr>
@@ -9489,7 +11796,7 @@
           <w:szCs w:val="36"/>
           <w:lang w:eastAsia="en-IN"/>
         </w:rPr>
-        <w:t>===============================================================================</w:t>
+        <w:t>========================================================</w:t>
       </w:r>
     </w:p>
     <w:p>
@@ -10040,7 +12347,7 @@
           <w:szCs w:val="36"/>
           <w:lang w:eastAsia="en-IN"/>
         </w:rPr>
-        <w:t>==============================================================================</w:t>
+        <w:t>============================================================</w:t>
       </w:r>
     </w:p>
     <w:p>
@@ -11573,7 +13880,7 @@
           <w:szCs w:val="36"/>
           <w:lang w:eastAsia="en-IN"/>
         </w:rPr>
-        <w:t>=================================================================================</w:t>
+        <w:t>==================================================================</w:t>
       </w:r>
     </w:p>
     <w:p>
@@ -12695,6 +15002,25 @@
       <w:lang w:eastAsia="en-IN"/>
     </w:rPr>
   </w:style>
+  <w:style w:type="table" w:styleId="TableGrid">
+    <w:name w:val="Table Grid"/>
+    <w:basedOn w:val="TableNormal"/>
+    <w:uiPriority w:val="39"/>
+    <w:rsid w:val="00111E78"/>
+    <w:pPr>
+      <w:spacing w:after="0" w:line="240" w:lineRule="auto"/>
+    </w:pPr>
+    <w:tblPr>
+      <w:tblBorders>
+        <w:top w:val="single" w:sz="4" w:space="0" w:color="auto"/>
+        <w:left w:val="single" w:sz="4" w:space="0" w:color="auto"/>
+        <w:bottom w:val="single" w:sz="4" w:space="0" w:color="auto"/>
+        <w:right w:val="single" w:sz="4" w:space="0" w:color="auto"/>
+        <w:insideH w:val="single" w:sz="4" w:space="0" w:color="auto"/>
+        <w:insideV w:val="single" w:sz="4" w:space="0" w:color="auto"/>
+      </w:tblBorders>
+    </w:tblPr>
+  </w:style>
 </w:styles>
 </file>
 

</xml_diff>